<commit_message>
create declaration files for .docx
</commit_message>
<xml_diff>
--- a/src/assets/docs/Resume-2023.docx
+++ b/src/assets/docs/Resume-2023.docx
@@ -5,6 +5,1101 @@
     <w:p>
       <w:bookmarkStart w:id="0" w:name="_GoBack"/>
       <w:bookmarkEnd w:id="0"/>
+      <w:r>
+        <w:rPr>
+          <w:sz w:val="24"/>
+        </w:rPr>
+        <mc:AlternateContent>
+          <mc:Choice Requires="wps">
+            <w:drawing>
+              <wp:anchor distT="0" distB="0" distL="114300" distR="114300" simplePos="0" relativeHeight="251669504" behindDoc="0" locked="0" layoutInCell="1" allowOverlap="1">
+                <wp:simplePos x="0" y="0"/>
+                <wp:positionH relativeFrom="column">
+                  <wp:posOffset>-1169035</wp:posOffset>
+                </wp:positionH>
+                <wp:positionV relativeFrom="paragraph">
+                  <wp:posOffset>337820</wp:posOffset>
+                </wp:positionV>
+                <wp:extent cx="2255520" cy="1460500"/>
+                <wp:effectExtent l="0" t="0" r="0" b="0"/>
+                <wp:wrapNone/>
+                <wp:docPr id="30" name="Text Box 30"/>
+                <wp:cNvGraphicFramePr/>
+                <a:graphic xmlns:a="http://schemas.openxmlformats.org/drawingml/2006/main">
+                  <a:graphicData uri="http://schemas.microsoft.com/office/word/2010/wordprocessingShape">
+                    <wps:wsp>
+                      <wps:cNvSpPr txBox="1"/>
+                      <wps:spPr>
+                        <a:xfrm>
+                          <a:off x="732155" y="1328420"/>
+                          <a:ext cx="2255520" cy="1460500"/>
+                        </a:xfrm>
+                        <a:prstGeom prst="rect">
+                          <a:avLst/>
+                        </a:prstGeom>
+                        <a:ln w="6350" cap="flat" cmpd="sng" algn="ctr">
+                          <a:noFill/>
+                          <a:prstDash val="dash"/>
+                          <a:miter lim="800000"/>
+                        </a:ln>
+                      </wps:spPr>
+                      <wps:style>
+                        <a:lnRef idx="0">
+                          <a:schemeClr val="accent1"/>
+                        </a:lnRef>
+                        <a:fillRef idx="0">
+                          <a:srgbClr val="FFFFFF"/>
+                        </a:fillRef>
+                        <a:effectRef idx="0">
+                          <a:srgbClr val="FFFFFF"/>
+                        </a:effectRef>
+                        <a:fontRef idx="minor">
+                          <a:schemeClr val="dk1"/>
+                        </a:fontRef>
+                      </wps:style>
+                      <wps:txbx>
+                        <w:txbxContent>
+                          <w:p>
+                            <w:pPr>
+                              <w:jc w:val="left"/>
+                              <w:rPr>
+                                <w:rFonts w:hint="default" w:ascii="Arial" w:hAnsi="Arial" w:eastAsia="黑体" w:cs="Arial"/>
+                                <w:color w:val="FFFFFF" w:themeColor="background1"/>
+                                <w:sz w:val="18"/>
+                                <w:szCs w:val="18"/>
+                                <w:lang w:val="en-US"/>
+                                <w14:textFill>
+                                  <w14:solidFill>
+                                    <w14:schemeClr w14:val="bg1"/>
+                                  </w14:solidFill>
+                                </w14:textFill>
+                              </w:rPr>
+                            </w:pPr>
+                            <w:r>
+                              <w:rPr>
+                                <w:rFonts w:hint="default" w:ascii="Arial" w:hAnsi="Arial" w:eastAsia="黑体" w:cs="Arial"/>
+                                <w:b/>
+                                <w:bCs/>
+                                <w:color w:val="FFFFFF" w:themeColor="background1"/>
+                                <w:sz w:val="18"/>
+                                <w:szCs w:val="18"/>
+                                <w:lang w:val="en-US"/>
+                                <w14:textFill>
+                                  <w14:solidFill>
+                                    <w14:schemeClr w14:val="bg1"/>
+                                  </w14:solidFill>
+                                </w14:textFill>
+                              </w:rPr>
+                              <w:t>Email</w:t>
+                            </w:r>
+                            <w:r>
+                              <w:rPr>
+                                <w:rFonts w:ascii="Arial" w:hAnsi="Arial" w:eastAsia="黑体" w:cs="Arial"/>
+                                <w:b/>
+                                <w:bCs/>
+                                <w:color w:val="FFFFFF" w:themeColor="background1"/>
+                                <w:sz w:val="18"/>
+                                <w:szCs w:val="18"/>
+                                <w14:textFill>
+                                  <w14:solidFill>
+                                    <w14:schemeClr w14:val="bg1"/>
+                                  </w14:solidFill>
+                                </w14:textFill>
+                              </w:rPr>
+                              <w:t xml:space="preserve">: </w:t>
+                            </w:r>
+                            <w:r>
+                              <w:rPr>
+                                <w:rFonts w:hint="default" w:ascii="Arial" w:hAnsi="Arial" w:eastAsia="黑体" w:cs="Arial"/>
+                                <w:color w:val="FFFFFF" w:themeColor="background1"/>
+                                <w:sz w:val="18"/>
+                                <w:szCs w:val="18"/>
+                                <w:lang w:val="en-US"/>
+                                <w14:textFill>
+                                  <w14:solidFill>
+                                    <w14:schemeClr w14:val="bg1"/>
+                                  </w14:solidFill>
+                                </w14:textFill>
+                              </w:rPr>
+                              <w:fldChar w:fldCharType="begin"/>
+                            </w:r>
+                            <w:r>
+                              <w:rPr>
+                                <w:rFonts w:hint="default" w:ascii="Arial" w:hAnsi="Arial" w:eastAsia="黑体" w:cs="Arial"/>
+                                <w:color w:val="FFFFFF" w:themeColor="background1"/>
+                                <w:sz w:val="18"/>
+                                <w:szCs w:val="18"/>
+                                <w:lang w:val="en-US"/>
+                                <w14:textFill>
+                                  <w14:solidFill>
+                                    <w14:schemeClr w14:val="bg1"/>
+                                  </w14:solidFill>
+                                </w14:textFill>
+                              </w:rPr>
+                              <w:instrText xml:space="preserve"> HYPERLINK "mailto:ayofaluyi1@gmail.com?subject=Resume mail" </w:instrText>
+                            </w:r>
+                            <w:r>
+                              <w:rPr>
+                                <w:rFonts w:hint="default" w:ascii="Arial" w:hAnsi="Arial" w:eastAsia="黑体" w:cs="Arial"/>
+                                <w:color w:val="FFFFFF" w:themeColor="background1"/>
+                                <w:sz w:val="18"/>
+                                <w:szCs w:val="18"/>
+                                <w:lang w:val="en-US"/>
+                                <w14:textFill>
+                                  <w14:solidFill>
+                                    <w14:schemeClr w14:val="bg1"/>
+                                  </w14:solidFill>
+                                </w14:textFill>
+                              </w:rPr>
+                              <w:fldChar w:fldCharType="separate"/>
+                            </w:r>
+                            <w:r>
+                              <w:rPr>
+                                <w:rStyle w:val="6"/>
+                                <w:rFonts w:hint="default" w:ascii="Arial" w:hAnsi="Arial" w:eastAsia="黑体" w:cs="Arial"/>
+                                <w:color w:val="FFFFFF" w:themeColor="background1"/>
+                                <w:sz w:val="18"/>
+                                <w:szCs w:val="18"/>
+                                <w:lang w:val="en-US"/>
+                                <w14:textFill>
+                                  <w14:solidFill>
+                                    <w14:schemeClr w14:val="bg1"/>
+                                  </w14:solidFill>
+                                </w14:textFill>
+                              </w:rPr>
+                              <w:t>ayofaluyi1@gmail.com</w:t>
+                            </w:r>
+                            <w:r>
+                              <w:rPr>
+                                <w:rFonts w:hint="default" w:ascii="Arial" w:hAnsi="Arial" w:eastAsia="黑体" w:cs="Arial"/>
+                                <w:color w:val="FFFFFF" w:themeColor="background1"/>
+                                <w:sz w:val="18"/>
+                                <w:szCs w:val="18"/>
+                                <w:lang w:val="en-US"/>
+                                <w14:textFill>
+                                  <w14:solidFill>
+                                    <w14:schemeClr w14:val="bg1"/>
+                                  </w14:solidFill>
+                                </w14:textFill>
+                              </w:rPr>
+                              <w:fldChar w:fldCharType="end"/>
+                            </w:r>
+                          </w:p>
+                          <w:p>
+                            <w:pPr>
+                              <w:jc w:val="left"/>
+                              <w:rPr>
+                                <w:rFonts w:ascii="Arial" w:hAnsi="Arial" w:eastAsia="黑体" w:cs="Arial"/>
+                                <w:color w:val="FFFFFF" w:themeColor="background1"/>
+                                <w:sz w:val="18"/>
+                                <w:szCs w:val="18"/>
+                                <w14:textFill>
+                                  <w14:solidFill>
+                                    <w14:schemeClr w14:val="bg1"/>
+                                  </w14:solidFill>
+                                </w14:textFill>
+                              </w:rPr>
+                            </w:pPr>
+                            <w:r>
+                              <w:rPr>
+                                <w:rFonts w:hint="default" w:ascii="Arial" w:hAnsi="Arial" w:eastAsia="黑体" w:cs="Arial"/>
+                                <w:b/>
+                                <w:bCs/>
+                                <w:color w:val="FFFFFF" w:themeColor="background1"/>
+                                <w:sz w:val="18"/>
+                                <w:szCs w:val="18"/>
+                                <w:lang w:val="en-US"/>
+                                <w14:textFill>
+                                  <w14:solidFill>
+                                    <w14:schemeClr w14:val="bg1"/>
+                                  </w14:solidFill>
+                                </w14:textFill>
+                              </w:rPr>
+                              <w:t>LinkedIn</w:t>
+                            </w:r>
+                            <w:r>
+                              <w:rPr>
+                                <w:rFonts w:ascii="Arial" w:hAnsi="Arial" w:eastAsia="黑体" w:cs="Arial"/>
+                                <w:b/>
+                                <w:bCs/>
+                                <w:color w:val="FFFFFF" w:themeColor="background1"/>
+                                <w:sz w:val="18"/>
+                                <w:szCs w:val="18"/>
+                                <w14:textFill>
+                                  <w14:solidFill>
+                                    <w14:schemeClr w14:val="bg1"/>
+                                  </w14:solidFill>
+                                </w14:textFill>
+                              </w:rPr>
+                              <w:t>:</w:t>
+                            </w:r>
+                            <w:r>
+                              <w:rPr>
+                                <w:rFonts w:ascii="Arial" w:hAnsi="Arial" w:eastAsia="黑体" w:cs="Arial"/>
+                                <w:color w:val="FFFFFF" w:themeColor="background1"/>
+                                <w:sz w:val="18"/>
+                                <w:szCs w:val="18"/>
+                                <w14:textFill>
+                                  <w14:solidFill>
+                                    <w14:schemeClr w14:val="bg1"/>
+                                  </w14:solidFill>
+                                </w14:textFill>
+                              </w:rPr>
+                              <w:t xml:space="preserve"> </w:t>
+                            </w:r>
+                            <w:r>
+                              <w:rPr>
+                                <w:rFonts w:ascii="Arial" w:hAnsi="Arial" w:eastAsia="黑体" w:cs="Arial"/>
+                                <w:color w:val="FFFFFF" w:themeColor="background1"/>
+                                <w:sz w:val="18"/>
+                                <w:szCs w:val="18"/>
+                                <w14:textFill>
+                                  <w14:solidFill>
+                                    <w14:schemeClr w14:val="bg1"/>
+                                  </w14:solidFill>
+                                </w14:textFill>
+                              </w:rPr>
+                              <w:fldChar w:fldCharType="begin"/>
+                            </w:r>
+                            <w:r>
+                              <w:rPr>
+                                <w:rFonts w:ascii="Arial" w:hAnsi="Arial" w:eastAsia="黑体" w:cs="Arial"/>
+                                <w:color w:val="FFFFFF" w:themeColor="background1"/>
+                                <w:sz w:val="18"/>
+                                <w:szCs w:val="18"/>
+                                <w14:textFill>
+                                  <w14:solidFill>
+                                    <w14:schemeClr w14:val="bg1"/>
+                                  </w14:solidFill>
+                                </w14:textFill>
+                              </w:rPr>
+                              <w:instrText xml:space="preserve"> HYPERLINK "https://www.linkedin.com/in/ayomikun-faluyi-277252213/" </w:instrText>
+                            </w:r>
+                            <w:r>
+                              <w:rPr>
+                                <w:rFonts w:ascii="Arial" w:hAnsi="Arial" w:eastAsia="黑体" w:cs="Arial"/>
+                                <w:color w:val="FFFFFF" w:themeColor="background1"/>
+                                <w:sz w:val="18"/>
+                                <w:szCs w:val="18"/>
+                                <w14:textFill>
+                                  <w14:solidFill>
+                                    <w14:schemeClr w14:val="bg1"/>
+                                  </w14:solidFill>
+                                </w14:textFill>
+                              </w:rPr>
+                              <w:fldChar w:fldCharType="separate"/>
+                            </w:r>
+                            <w:r>
+                              <w:rPr>
+                                <w:rStyle w:val="6"/>
+                                <w:rFonts w:ascii="Arial" w:hAnsi="Arial" w:eastAsia="黑体" w:cs="Arial"/>
+                                <w:color w:val="FFFFFF" w:themeColor="background1"/>
+                                <w:sz w:val="18"/>
+                                <w:szCs w:val="18"/>
+                                <w14:textFill>
+                                  <w14:solidFill>
+                                    <w14:schemeClr w14:val="bg1"/>
+                                  </w14:solidFill>
+                                </w14:textFill>
+                              </w:rPr>
+                              <w:t>Ayomikun Faluy</w:t>
+                            </w:r>
+                            <w:r>
+                              <w:rPr>
+                                <w:rStyle w:val="6"/>
+                                <w:rFonts w:hint="default" w:ascii="Arial" w:hAnsi="Arial" w:eastAsia="黑体" w:cs="Arial"/>
+                                <w:color w:val="FFFFFF" w:themeColor="background1"/>
+                                <w:sz w:val="18"/>
+                                <w:szCs w:val="18"/>
+                                <w:lang w:val="en-US"/>
+                                <w14:textFill>
+                                  <w14:solidFill>
+                                    <w14:schemeClr w14:val="bg1"/>
+                                  </w14:solidFill>
+                                </w14:textFill>
+                              </w:rPr>
+                              <w:t>i</w:t>
+                            </w:r>
+                            <w:r>
+                              <w:rPr>
+                                <w:rFonts w:ascii="Arial" w:hAnsi="Arial" w:eastAsia="黑体" w:cs="Arial"/>
+                                <w:color w:val="FFFFFF" w:themeColor="background1"/>
+                                <w:sz w:val="18"/>
+                                <w:szCs w:val="18"/>
+                                <w14:textFill>
+                                  <w14:solidFill>
+                                    <w14:schemeClr w14:val="bg1"/>
+                                  </w14:solidFill>
+                                </w14:textFill>
+                              </w:rPr>
+                              <w:fldChar w:fldCharType="end"/>
+                            </w:r>
+                          </w:p>
+                          <w:p>
+                            <w:pPr>
+                              <w:jc w:val="left"/>
+                              <w:rPr>
+                                <w:rFonts w:hint="default" w:ascii="Arial" w:hAnsi="Arial" w:eastAsia="黑体" w:cs="Arial"/>
+                                <w:color w:val="FFFFFF" w:themeColor="background1"/>
+                                <w:sz w:val="18"/>
+                                <w:szCs w:val="18"/>
+                                <w:lang w:val="en-US"/>
+                                <w14:textFill>
+                                  <w14:solidFill>
+                                    <w14:schemeClr w14:val="bg1"/>
+                                  </w14:solidFill>
+                                </w14:textFill>
+                              </w:rPr>
+                            </w:pPr>
+                            <w:r>
+                              <w:rPr>
+                                <w:rFonts w:hint="default" w:ascii="Arial" w:hAnsi="Arial" w:eastAsia="黑体" w:cs="Arial"/>
+                                <w:b/>
+                                <w:bCs/>
+                                <w:color w:val="FFFFFF" w:themeColor="background1"/>
+                                <w:sz w:val="18"/>
+                                <w:szCs w:val="18"/>
+                                <w:lang w:val="en-US"/>
+                                <w14:textFill>
+                                  <w14:solidFill>
+                                    <w14:schemeClr w14:val="bg1"/>
+                                  </w14:solidFill>
+                                </w14:textFill>
+                              </w:rPr>
+                              <w:t>Phone:</w:t>
+                            </w:r>
+                            <w:r>
+                              <w:rPr>
+                                <w:rFonts w:hint="default" w:ascii="Arial" w:hAnsi="Arial" w:eastAsia="黑体" w:cs="Arial"/>
+                                <w:color w:val="FFFFFF" w:themeColor="background1"/>
+                                <w:sz w:val="18"/>
+                                <w:szCs w:val="18"/>
+                                <w:lang w:val="en-US"/>
+                                <w14:textFill>
+                                  <w14:solidFill>
+                                    <w14:schemeClr w14:val="bg1"/>
+                                  </w14:solidFill>
+                                </w14:textFill>
+                              </w:rPr>
+                              <w:t xml:space="preserve">  +2348135699050</w:t>
+                            </w:r>
+                          </w:p>
+                          <w:p>
+                            <w:pPr>
+                              <w:jc w:val="left"/>
+                              <w:rPr>
+                                <w:rFonts w:hint="default" w:ascii="Arial" w:hAnsi="Arial" w:eastAsia="黑体" w:cs="Arial"/>
+                                <w:color w:val="FFFFFF" w:themeColor="background1"/>
+                                <w:sz w:val="18"/>
+                                <w:szCs w:val="18"/>
+                                <w:lang w:val="en-US"/>
+                                <w14:textFill>
+                                  <w14:solidFill>
+                                    <w14:schemeClr w14:val="bg1"/>
+                                  </w14:solidFill>
+                                </w14:textFill>
+                              </w:rPr>
+                            </w:pPr>
+                            <w:r>
+                              <w:rPr>
+                                <w:rFonts w:hint="default" w:ascii="Arial" w:hAnsi="Arial" w:eastAsia="黑体" w:cs="Arial"/>
+                                <w:b/>
+                                <w:bCs/>
+                                <w:color w:val="FFFFFF" w:themeColor="background1"/>
+                                <w:sz w:val="18"/>
+                                <w:szCs w:val="18"/>
+                                <w:lang w:val="en-US"/>
+                                <w14:textFill>
+                                  <w14:solidFill>
+                                    <w14:schemeClr w14:val="bg1"/>
+                                  </w14:solidFill>
+                                </w14:textFill>
+                              </w:rPr>
+                              <w:t>Address:</w:t>
+                            </w:r>
+                            <w:r>
+                              <w:rPr>
+                                <w:rFonts w:hint="default" w:ascii="Arial" w:hAnsi="Arial" w:eastAsia="黑体" w:cs="Arial"/>
+                                <w:color w:val="FFFFFF" w:themeColor="background1"/>
+                                <w:sz w:val="18"/>
+                                <w:szCs w:val="18"/>
+                                <w:lang w:val="en-US"/>
+                                <w14:textFill>
+                                  <w14:solidFill>
+                                    <w14:schemeClr w14:val="bg1"/>
+                                  </w14:solidFill>
+                                </w14:textFill>
+                              </w:rPr>
+                              <w:t xml:space="preserve">  No 1, Oke Omisanjana  Area, Ado Ekiti, Nigeria.</w:t>
+                            </w:r>
+                          </w:p>
+                          <w:p>
+                            <w:pPr>
+                              <w:jc w:val="left"/>
+                              <w:rPr>
+                                <w:rFonts w:hint="default" w:ascii="Arial" w:hAnsi="Arial" w:eastAsia="黑体" w:cs="Arial"/>
+                                <w:color w:val="FFFFFF" w:themeColor="background1"/>
+                                <w:sz w:val="18"/>
+                                <w:szCs w:val="18"/>
+                                <w:lang w:val="en-US"/>
+                                <w14:textFill>
+                                  <w14:solidFill>
+                                    <w14:schemeClr w14:val="bg1"/>
+                                  </w14:solidFill>
+                                </w14:textFill>
+                              </w:rPr>
+                            </w:pPr>
+                            <w:r>
+                              <w:rPr>
+                                <w:rFonts w:hint="default" w:ascii="Arial" w:hAnsi="Arial" w:eastAsia="黑体" w:cs="Arial"/>
+                                <w:b/>
+                                <w:bCs/>
+                                <w:color w:val="FFFFFF" w:themeColor="background1"/>
+                                <w:sz w:val="18"/>
+                                <w:szCs w:val="18"/>
+                                <w:lang w:val="en-US"/>
+                                <w14:textFill>
+                                  <w14:solidFill>
+                                    <w14:schemeClr w14:val="bg1"/>
+                                  </w14:solidFill>
+                                </w14:textFill>
+                              </w:rPr>
+                              <w:t>Website:</w:t>
+                            </w:r>
+                            <w:r>
+                              <w:rPr>
+                                <w:rFonts w:hint="default" w:ascii="Arial" w:hAnsi="Arial" w:eastAsia="黑体" w:cs="Arial"/>
+                                <w:color w:val="FFFFFF" w:themeColor="background1"/>
+                                <w:sz w:val="18"/>
+                                <w:szCs w:val="18"/>
+                                <w:lang w:val="en-US"/>
+                                <w14:textFill>
+                                  <w14:solidFill>
+                                    <w14:schemeClr w14:val="bg1"/>
+                                  </w14:solidFill>
+                                </w14:textFill>
+                              </w:rPr>
+                              <w:t xml:space="preserve"> </w:t>
+                            </w:r>
+                            <w:r>
+                              <w:rPr>
+                                <w:rFonts w:hint="default" w:ascii="Arial" w:hAnsi="Arial" w:eastAsia="黑体" w:cs="Arial"/>
+                                <w:color w:val="FFFFFF" w:themeColor="background1"/>
+                                <w:sz w:val="18"/>
+                                <w:szCs w:val="18"/>
+                                <w:lang w:val="en-US"/>
+                                <w14:textFill>
+                                  <w14:solidFill>
+                                    <w14:schemeClr w14:val="bg1"/>
+                                  </w14:solidFill>
+                                </w14:textFill>
+                              </w:rPr>
+                              <w:fldChar w:fldCharType="begin"/>
+                            </w:r>
+                            <w:r>
+                              <w:rPr>
+                                <w:rFonts w:hint="default" w:ascii="Arial" w:hAnsi="Arial" w:eastAsia="黑体" w:cs="Arial"/>
+                                <w:color w:val="FFFFFF" w:themeColor="background1"/>
+                                <w:sz w:val="18"/>
+                                <w:szCs w:val="18"/>
+                                <w:lang w:val="en-US"/>
+                                <w14:textFill>
+                                  <w14:solidFill>
+                                    <w14:schemeClr w14:val="bg1"/>
+                                  </w14:solidFill>
+                                </w14:textFill>
+                              </w:rPr>
+                              <w:instrText xml:space="preserve"> HYPERLINK "https://ayofaluyi.onrender.com" </w:instrText>
+                            </w:r>
+                            <w:r>
+                              <w:rPr>
+                                <w:rFonts w:hint="default" w:ascii="Arial" w:hAnsi="Arial" w:eastAsia="黑体" w:cs="Arial"/>
+                                <w:color w:val="FFFFFF" w:themeColor="background1"/>
+                                <w:sz w:val="18"/>
+                                <w:szCs w:val="18"/>
+                                <w:lang w:val="en-US"/>
+                                <w14:textFill>
+                                  <w14:solidFill>
+                                    <w14:schemeClr w14:val="bg1"/>
+                                  </w14:solidFill>
+                                </w14:textFill>
+                              </w:rPr>
+                              <w:fldChar w:fldCharType="separate"/>
+                            </w:r>
+                            <w:r>
+                              <w:rPr>
+                                <w:rStyle w:val="6"/>
+                                <w:rFonts w:hint="default" w:ascii="Arial" w:hAnsi="Arial" w:eastAsia="黑体" w:cs="Arial"/>
+                                <w:color w:val="FFFFFF" w:themeColor="background1"/>
+                                <w:sz w:val="18"/>
+                                <w:szCs w:val="18"/>
+                                <w:lang w:val="en-US"/>
+                                <w14:textFill>
+                                  <w14:solidFill>
+                                    <w14:schemeClr w14:val="bg1"/>
+                                  </w14:solidFill>
+                                </w14:textFill>
+                              </w:rPr>
+                              <w:t>https://ayofaluyi.onrender.com</w:t>
+                            </w:r>
+                            <w:r>
+                              <w:rPr>
+                                <w:rFonts w:hint="default" w:ascii="Arial" w:hAnsi="Arial" w:eastAsia="黑体" w:cs="Arial"/>
+                                <w:color w:val="FFFFFF" w:themeColor="background1"/>
+                                <w:sz w:val="18"/>
+                                <w:szCs w:val="18"/>
+                                <w:lang w:val="en-US"/>
+                                <w14:textFill>
+                                  <w14:solidFill>
+                                    <w14:schemeClr w14:val="bg1"/>
+                                  </w14:solidFill>
+                                </w14:textFill>
+                              </w:rPr>
+                              <w:fldChar w:fldCharType="end"/>
+                            </w:r>
+                          </w:p>
+                          <w:p>
+                            <w:pPr>
+                              <w:rPr>
+                                <w:sz w:val="21"/>
+                                <w:szCs w:val="21"/>
+                              </w:rPr>
+                            </w:pPr>
+                          </w:p>
+                        </w:txbxContent>
+                      </wps:txbx>
+                      <wps:bodyPr rot="0" spcFirstLastPara="0" vertOverflow="overflow" horzOverflow="overflow" vert="horz" wrap="square" lIns="91440" tIns="45720" rIns="91440" bIns="45720" numCol="1" spcCol="0" rtlCol="0" fromWordArt="0" anchor="t" anchorCtr="0" forceAA="0" compatLnSpc="1">
+                        <a:noAutofit/>
+                      </wps:bodyPr>
+                    </wps:wsp>
+                  </a:graphicData>
+                </a:graphic>
+              </wp:anchor>
+            </w:drawing>
+          </mc:Choice>
+          <mc:Fallback>
+            <w:pict>
+              <v:shape id="_x0000_s1026" o:spid="_x0000_s1026" o:spt="202" type="#_x0000_t202" style="position:absolute;left:0pt;margin-left:-92.05pt;margin-top:26.6pt;height:115pt;width:177.6pt;z-index:251669504;mso-width-relative:page;mso-height-relative:page;" filled="f" stroked="f" coordsize="21600,21600" o:gfxdata="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">
+                <v:fill on="f" focussize="0,0"/>
+                <v:stroke on="f" weight="0.5pt" miterlimit="8" joinstyle="miter" dashstyle="dash"/>
+                <v:imagedata o:title=""/>
+                <o:lock v:ext="edit" aspectratio="f"/>
+                <v:textbox>
+                  <w:txbxContent>
+                    <w:p>
+                      <w:pPr>
+                        <w:jc w:val="left"/>
+                        <w:rPr>
+                          <w:rFonts w:hint="default" w:ascii="Arial" w:hAnsi="Arial" w:eastAsia="黑体" w:cs="Arial"/>
+                          <w:color w:val="FFFFFF" w:themeColor="background1"/>
+                          <w:sz w:val="18"/>
+                          <w:szCs w:val="18"/>
+                          <w:lang w:val="en-US"/>
+                          <w14:textFill>
+                            <w14:solidFill>
+                              <w14:schemeClr w14:val="bg1"/>
+                            </w14:solidFill>
+                          </w14:textFill>
+                        </w:rPr>
+                      </w:pPr>
+                      <w:r>
+                        <w:rPr>
+                          <w:rFonts w:hint="default" w:ascii="Arial" w:hAnsi="Arial" w:eastAsia="黑体" w:cs="Arial"/>
+                          <w:b/>
+                          <w:bCs/>
+                          <w:color w:val="FFFFFF" w:themeColor="background1"/>
+                          <w:sz w:val="18"/>
+                          <w:szCs w:val="18"/>
+                          <w:lang w:val="en-US"/>
+                          <w14:textFill>
+                            <w14:solidFill>
+                              <w14:schemeClr w14:val="bg1"/>
+                            </w14:solidFill>
+                          </w14:textFill>
+                        </w:rPr>
+                        <w:t>Email</w:t>
+                      </w:r>
+                      <w:r>
+                        <w:rPr>
+                          <w:rFonts w:ascii="Arial" w:hAnsi="Arial" w:eastAsia="黑体" w:cs="Arial"/>
+                          <w:b/>
+                          <w:bCs/>
+                          <w:color w:val="FFFFFF" w:themeColor="background1"/>
+                          <w:sz w:val="18"/>
+                          <w:szCs w:val="18"/>
+                          <w14:textFill>
+                            <w14:solidFill>
+                              <w14:schemeClr w14:val="bg1"/>
+                            </w14:solidFill>
+                          </w14:textFill>
+                        </w:rPr>
+                        <w:t xml:space="preserve">: </w:t>
+                      </w:r>
+                      <w:r>
+                        <w:rPr>
+                          <w:rFonts w:hint="default" w:ascii="Arial" w:hAnsi="Arial" w:eastAsia="黑体" w:cs="Arial"/>
+                          <w:color w:val="FFFFFF" w:themeColor="background1"/>
+                          <w:sz w:val="18"/>
+                          <w:szCs w:val="18"/>
+                          <w:lang w:val="en-US"/>
+                          <w14:textFill>
+                            <w14:solidFill>
+                              <w14:schemeClr w14:val="bg1"/>
+                            </w14:solidFill>
+                          </w14:textFill>
+                        </w:rPr>
+                        <w:fldChar w:fldCharType="begin"/>
+                      </w:r>
+                      <w:r>
+                        <w:rPr>
+                          <w:rFonts w:hint="default" w:ascii="Arial" w:hAnsi="Arial" w:eastAsia="黑体" w:cs="Arial"/>
+                          <w:color w:val="FFFFFF" w:themeColor="background1"/>
+                          <w:sz w:val="18"/>
+                          <w:szCs w:val="18"/>
+                          <w:lang w:val="en-US"/>
+                          <w14:textFill>
+                            <w14:solidFill>
+                              <w14:schemeClr w14:val="bg1"/>
+                            </w14:solidFill>
+                          </w14:textFill>
+                        </w:rPr>
+                        <w:instrText xml:space="preserve"> HYPERLINK "mailto:ayofaluyi1@gmail.com?subject=Resume mail" </w:instrText>
+                      </w:r>
+                      <w:r>
+                        <w:rPr>
+                          <w:rFonts w:hint="default" w:ascii="Arial" w:hAnsi="Arial" w:eastAsia="黑体" w:cs="Arial"/>
+                          <w:color w:val="FFFFFF" w:themeColor="background1"/>
+                          <w:sz w:val="18"/>
+                          <w:szCs w:val="18"/>
+                          <w:lang w:val="en-US"/>
+                          <w14:textFill>
+                            <w14:solidFill>
+                              <w14:schemeClr w14:val="bg1"/>
+                            </w14:solidFill>
+                          </w14:textFill>
+                        </w:rPr>
+                        <w:fldChar w:fldCharType="separate"/>
+                      </w:r>
+                      <w:r>
+                        <w:rPr>
+                          <w:rStyle w:val="6"/>
+                          <w:rFonts w:hint="default" w:ascii="Arial" w:hAnsi="Arial" w:eastAsia="黑体" w:cs="Arial"/>
+                          <w:color w:val="FFFFFF" w:themeColor="background1"/>
+                          <w:sz w:val="18"/>
+                          <w:szCs w:val="18"/>
+                          <w:lang w:val="en-US"/>
+                          <w14:textFill>
+                            <w14:solidFill>
+                              <w14:schemeClr w14:val="bg1"/>
+                            </w14:solidFill>
+                          </w14:textFill>
+                        </w:rPr>
+                        <w:t>ayofaluyi1@gmail.com</w:t>
+                      </w:r>
+                      <w:r>
+                        <w:rPr>
+                          <w:rFonts w:hint="default" w:ascii="Arial" w:hAnsi="Arial" w:eastAsia="黑体" w:cs="Arial"/>
+                          <w:color w:val="FFFFFF" w:themeColor="background1"/>
+                          <w:sz w:val="18"/>
+                          <w:szCs w:val="18"/>
+                          <w:lang w:val="en-US"/>
+                          <w14:textFill>
+                            <w14:solidFill>
+                              <w14:schemeClr w14:val="bg1"/>
+                            </w14:solidFill>
+                          </w14:textFill>
+                        </w:rPr>
+                        <w:fldChar w:fldCharType="end"/>
+                      </w:r>
+                    </w:p>
+                    <w:p>
+                      <w:pPr>
+                        <w:jc w:val="left"/>
+                        <w:rPr>
+                          <w:rFonts w:ascii="Arial" w:hAnsi="Arial" w:eastAsia="黑体" w:cs="Arial"/>
+                          <w:color w:val="FFFFFF" w:themeColor="background1"/>
+                          <w:sz w:val="18"/>
+                          <w:szCs w:val="18"/>
+                          <w14:textFill>
+                            <w14:solidFill>
+                              <w14:schemeClr w14:val="bg1"/>
+                            </w14:solidFill>
+                          </w14:textFill>
+                        </w:rPr>
+                      </w:pPr>
+                      <w:r>
+                        <w:rPr>
+                          <w:rFonts w:hint="default" w:ascii="Arial" w:hAnsi="Arial" w:eastAsia="黑体" w:cs="Arial"/>
+                          <w:b/>
+                          <w:bCs/>
+                          <w:color w:val="FFFFFF" w:themeColor="background1"/>
+                          <w:sz w:val="18"/>
+                          <w:szCs w:val="18"/>
+                          <w:lang w:val="en-US"/>
+                          <w14:textFill>
+                            <w14:solidFill>
+                              <w14:schemeClr w14:val="bg1"/>
+                            </w14:solidFill>
+                          </w14:textFill>
+                        </w:rPr>
+                        <w:t>LinkedIn</w:t>
+                      </w:r>
+                      <w:r>
+                        <w:rPr>
+                          <w:rFonts w:ascii="Arial" w:hAnsi="Arial" w:eastAsia="黑体" w:cs="Arial"/>
+                          <w:b/>
+                          <w:bCs/>
+                          <w:color w:val="FFFFFF" w:themeColor="background1"/>
+                          <w:sz w:val="18"/>
+                          <w:szCs w:val="18"/>
+                          <w14:textFill>
+                            <w14:solidFill>
+                              <w14:schemeClr w14:val="bg1"/>
+                            </w14:solidFill>
+                          </w14:textFill>
+                        </w:rPr>
+                        <w:t>:</w:t>
+                      </w:r>
+                      <w:r>
+                        <w:rPr>
+                          <w:rFonts w:ascii="Arial" w:hAnsi="Arial" w:eastAsia="黑体" w:cs="Arial"/>
+                          <w:color w:val="FFFFFF" w:themeColor="background1"/>
+                          <w:sz w:val="18"/>
+                          <w:szCs w:val="18"/>
+                          <w14:textFill>
+                            <w14:solidFill>
+                              <w14:schemeClr w14:val="bg1"/>
+                            </w14:solidFill>
+                          </w14:textFill>
+                        </w:rPr>
+                        <w:t xml:space="preserve"> </w:t>
+                      </w:r>
+                      <w:r>
+                        <w:rPr>
+                          <w:rFonts w:ascii="Arial" w:hAnsi="Arial" w:eastAsia="黑体" w:cs="Arial"/>
+                          <w:color w:val="FFFFFF" w:themeColor="background1"/>
+                          <w:sz w:val="18"/>
+                          <w:szCs w:val="18"/>
+                          <w14:textFill>
+                            <w14:solidFill>
+                              <w14:schemeClr w14:val="bg1"/>
+                            </w14:solidFill>
+                          </w14:textFill>
+                        </w:rPr>
+                        <w:fldChar w:fldCharType="begin"/>
+                      </w:r>
+                      <w:r>
+                        <w:rPr>
+                          <w:rFonts w:ascii="Arial" w:hAnsi="Arial" w:eastAsia="黑体" w:cs="Arial"/>
+                          <w:color w:val="FFFFFF" w:themeColor="background1"/>
+                          <w:sz w:val="18"/>
+                          <w:szCs w:val="18"/>
+                          <w14:textFill>
+                            <w14:solidFill>
+                              <w14:schemeClr w14:val="bg1"/>
+                            </w14:solidFill>
+                          </w14:textFill>
+                        </w:rPr>
+                        <w:instrText xml:space="preserve"> HYPERLINK "https://www.linkedin.com/in/ayomikun-faluyi-277252213/" </w:instrText>
+                      </w:r>
+                      <w:r>
+                        <w:rPr>
+                          <w:rFonts w:ascii="Arial" w:hAnsi="Arial" w:eastAsia="黑体" w:cs="Arial"/>
+                          <w:color w:val="FFFFFF" w:themeColor="background1"/>
+                          <w:sz w:val="18"/>
+                          <w:szCs w:val="18"/>
+                          <w14:textFill>
+                            <w14:solidFill>
+                              <w14:schemeClr w14:val="bg1"/>
+                            </w14:solidFill>
+                          </w14:textFill>
+                        </w:rPr>
+                        <w:fldChar w:fldCharType="separate"/>
+                      </w:r>
+                      <w:r>
+                        <w:rPr>
+                          <w:rStyle w:val="6"/>
+                          <w:rFonts w:ascii="Arial" w:hAnsi="Arial" w:eastAsia="黑体" w:cs="Arial"/>
+                          <w:color w:val="FFFFFF" w:themeColor="background1"/>
+                          <w:sz w:val="18"/>
+                          <w:szCs w:val="18"/>
+                          <w14:textFill>
+                            <w14:solidFill>
+                              <w14:schemeClr w14:val="bg1"/>
+                            </w14:solidFill>
+                          </w14:textFill>
+                        </w:rPr>
+                        <w:t>Ayomikun Faluy</w:t>
+                      </w:r>
+                      <w:r>
+                        <w:rPr>
+                          <w:rStyle w:val="6"/>
+                          <w:rFonts w:hint="default" w:ascii="Arial" w:hAnsi="Arial" w:eastAsia="黑体" w:cs="Arial"/>
+                          <w:color w:val="FFFFFF" w:themeColor="background1"/>
+                          <w:sz w:val="18"/>
+                          <w:szCs w:val="18"/>
+                          <w:lang w:val="en-US"/>
+                          <w14:textFill>
+                            <w14:solidFill>
+                              <w14:schemeClr w14:val="bg1"/>
+                            </w14:solidFill>
+                          </w14:textFill>
+                        </w:rPr>
+                        <w:t>i</w:t>
+                      </w:r>
+                      <w:r>
+                        <w:rPr>
+                          <w:rFonts w:ascii="Arial" w:hAnsi="Arial" w:eastAsia="黑体" w:cs="Arial"/>
+                          <w:color w:val="FFFFFF" w:themeColor="background1"/>
+                          <w:sz w:val="18"/>
+                          <w:szCs w:val="18"/>
+                          <w14:textFill>
+                            <w14:solidFill>
+                              <w14:schemeClr w14:val="bg1"/>
+                            </w14:solidFill>
+                          </w14:textFill>
+                        </w:rPr>
+                        <w:fldChar w:fldCharType="end"/>
+                      </w:r>
+                    </w:p>
+                    <w:p>
+                      <w:pPr>
+                        <w:jc w:val="left"/>
+                        <w:rPr>
+                          <w:rFonts w:hint="default" w:ascii="Arial" w:hAnsi="Arial" w:eastAsia="黑体" w:cs="Arial"/>
+                          <w:color w:val="FFFFFF" w:themeColor="background1"/>
+                          <w:sz w:val="18"/>
+                          <w:szCs w:val="18"/>
+                          <w:lang w:val="en-US"/>
+                          <w14:textFill>
+                            <w14:solidFill>
+                              <w14:schemeClr w14:val="bg1"/>
+                            </w14:solidFill>
+                          </w14:textFill>
+                        </w:rPr>
+                      </w:pPr>
+                      <w:r>
+                        <w:rPr>
+                          <w:rFonts w:hint="default" w:ascii="Arial" w:hAnsi="Arial" w:eastAsia="黑体" w:cs="Arial"/>
+                          <w:b/>
+                          <w:bCs/>
+                          <w:color w:val="FFFFFF" w:themeColor="background1"/>
+                          <w:sz w:val="18"/>
+                          <w:szCs w:val="18"/>
+                          <w:lang w:val="en-US"/>
+                          <w14:textFill>
+                            <w14:solidFill>
+                              <w14:schemeClr w14:val="bg1"/>
+                            </w14:solidFill>
+                          </w14:textFill>
+                        </w:rPr>
+                        <w:t>Phone:</w:t>
+                      </w:r>
+                      <w:r>
+                        <w:rPr>
+                          <w:rFonts w:hint="default" w:ascii="Arial" w:hAnsi="Arial" w:eastAsia="黑体" w:cs="Arial"/>
+                          <w:color w:val="FFFFFF" w:themeColor="background1"/>
+                          <w:sz w:val="18"/>
+                          <w:szCs w:val="18"/>
+                          <w:lang w:val="en-US"/>
+                          <w14:textFill>
+                            <w14:solidFill>
+                              <w14:schemeClr w14:val="bg1"/>
+                            </w14:solidFill>
+                          </w14:textFill>
+                        </w:rPr>
+                        <w:t xml:space="preserve">  +2348135699050</w:t>
+                      </w:r>
+                    </w:p>
+                    <w:p>
+                      <w:pPr>
+                        <w:jc w:val="left"/>
+                        <w:rPr>
+                          <w:rFonts w:hint="default" w:ascii="Arial" w:hAnsi="Arial" w:eastAsia="黑体" w:cs="Arial"/>
+                          <w:color w:val="FFFFFF" w:themeColor="background1"/>
+                          <w:sz w:val="18"/>
+                          <w:szCs w:val="18"/>
+                          <w:lang w:val="en-US"/>
+                          <w14:textFill>
+                            <w14:solidFill>
+                              <w14:schemeClr w14:val="bg1"/>
+                            </w14:solidFill>
+                          </w14:textFill>
+                        </w:rPr>
+                      </w:pPr>
+                      <w:r>
+                        <w:rPr>
+                          <w:rFonts w:hint="default" w:ascii="Arial" w:hAnsi="Arial" w:eastAsia="黑体" w:cs="Arial"/>
+                          <w:b/>
+                          <w:bCs/>
+                          <w:color w:val="FFFFFF" w:themeColor="background1"/>
+                          <w:sz w:val="18"/>
+                          <w:szCs w:val="18"/>
+                          <w:lang w:val="en-US"/>
+                          <w14:textFill>
+                            <w14:solidFill>
+                              <w14:schemeClr w14:val="bg1"/>
+                            </w14:solidFill>
+                          </w14:textFill>
+                        </w:rPr>
+                        <w:t>Address:</w:t>
+                      </w:r>
+                      <w:r>
+                        <w:rPr>
+                          <w:rFonts w:hint="default" w:ascii="Arial" w:hAnsi="Arial" w:eastAsia="黑体" w:cs="Arial"/>
+                          <w:color w:val="FFFFFF" w:themeColor="background1"/>
+                          <w:sz w:val="18"/>
+                          <w:szCs w:val="18"/>
+                          <w:lang w:val="en-US"/>
+                          <w14:textFill>
+                            <w14:solidFill>
+                              <w14:schemeClr w14:val="bg1"/>
+                            </w14:solidFill>
+                          </w14:textFill>
+                        </w:rPr>
+                        <w:t xml:space="preserve">  No 1, Oke Omisanjana  Area, Ado Ekiti, Nigeria.</w:t>
+                      </w:r>
+                    </w:p>
+                    <w:p>
+                      <w:pPr>
+                        <w:jc w:val="left"/>
+                        <w:rPr>
+                          <w:rFonts w:hint="default" w:ascii="Arial" w:hAnsi="Arial" w:eastAsia="黑体" w:cs="Arial"/>
+                          <w:color w:val="FFFFFF" w:themeColor="background1"/>
+                          <w:sz w:val="18"/>
+                          <w:szCs w:val="18"/>
+                          <w:lang w:val="en-US"/>
+                          <w14:textFill>
+                            <w14:solidFill>
+                              <w14:schemeClr w14:val="bg1"/>
+                            </w14:solidFill>
+                          </w14:textFill>
+                        </w:rPr>
+                      </w:pPr>
+                      <w:r>
+                        <w:rPr>
+                          <w:rFonts w:hint="default" w:ascii="Arial" w:hAnsi="Arial" w:eastAsia="黑体" w:cs="Arial"/>
+                          <w:b/>
+                          <w:bCs/>
+                          <w:color w:val="FFFFFF" w:themeColor="background1"/>
+                          <w:sz w:val="18"/>
+                          <w:szCs w:val="18"/>
+                          <w:lang w:val="en-US"/>
+                          <w14:textFill>
+                            <w14:solidFill>
+                              <w14:schemeClr w14:val="bg1"/>
+                            </w14:solidFill>
+                          </w14:textFill>
+                        </w:rPr>
+                        <w:t>Website:</w:t>
+                      </w:r>
+                      <w:r>
+                        <w:rPr>
+                          <w:rFonts w:hint="default" w:ascii="Arial" w:hAnsi="Arial" w:eastAsia="黑体" w:cs="Arial"/>
+                          <w:color w:val="FFFFFF" w:themeColor="background1"/>
+                          <w:sz w:val="18"/>
+                          <w:szCs w:val="18"/>
+                          <w:lang w:val="en-US"/>
+                          <w14:textFill>
+                            <w14:solidFill>
+                              <w14:schemeClr w14:val="bg1"/>
+                            </w14:solidFill>
+                          </w14:textFill>
+                        </w:rPr>
+                        <w:t xml:space="preserve"> </w:t>
+                      </w:r>
+                      <w:r>
+                        <w:rPr>
+                          <w:rFonts w:hint="default" w:ascii="Arial" w:hAnsi="Arial" w:eastAsia="黑体" w:cs="Arial"/>
+                          <w:color w:val="FFFFFF" w:themeColor="background1"/>
+                          <w:sz w:val="18"/>
+                          <w:szCs w:val="18"/>
+                          <w:lang w:val="en-US"/>
+                          <w14:textFill>
+                            <w14:solidFill>
+                              <w14:schemeClr w14:val="bg1"/>
+                            </w14:solidFill>
+                          </w14:textFill>
+                        </w:rPr>
+                        <w:fldChar w:fldCharType="begin"/>
+                      </w:r>
+                      <w:r>
+                        <w:rPr>
+                          <w:rFonts w:hint="default" w:ascii="Arial" w:hAnsi="Arial" w:eastAsia="黑体" w:cs="Arial"/>
+                          <w:color w:val="FFFFFF" w:themeColor="background1"/>
+                          <w:sz w:val="18"/>
+                          <w:szCs w:val="18"/>
+                          <w:lang w:val="en-US"/>
+                          <w14:textFill>
+                            <w14:solidFill>
+                              <w14:schemeClr w14:val="bg1"/>
+                            </w14:solidFill>
+                          </w14:textFill>
+                        </w:rPr>
+                        <w:instrText xml:space="preserve"> HYPERLINK "https://ayofaluyi.onrender.com" </w:instrText>
+                      </w:r>
+                      <w:r>
+                        <w:rPr>
+                          <w:rFonts w:hint="default" w:ascii="Arial" w:hAnsi="Arial" w:eastAsia="黑体" w:cs="Arial"/>
+                          <w:color w:val="FFFFFF" w:themeColor="background1"/>
+                          <w:sz w:val="18"/>
+                          <w:szCs w:val="18"/>
+                          <w:lang w:val="en-US"/>
+                          <w14:textFill>
+                            <w14:solidFill>
+                              <w14:schemeClr w14:val="bg1"/>
+                            </w14:solidFill>
+                          </w14:textFill>
+                        </w:rPr>
+                        <w:fldChar w:fldCharType="separate"/>
+                      </w:r>
+                      <w:r>
+                        <w:rPr>
+                          <w:rStyle w:val="6"/>
+                          <w:rFonts w:hint="default" w:ascii="Arial" w:hAnsi="Arial" w:eastAsia="黑体" w:cs="Arial"/>
+                          <w:color w:val="FFFFFF" w:themeColor="background1"/>
+                          <w:sz w:val="18"/>
+                          <w:szCs w:val="18"/>
+                          <w:lang w:val="en-US"/>
+                          <w14:textFill>
+                            <w14:solidFill>
+                              <w14:schemeClr w14:val="bg1"/>
+                            </w14:solidFill>
+                          </w14:textFill>
+                        </w:rPr>
+                        <w:t>https://ayofaluyi.onrender.com</w:t>
+                      </w:r>
+                      <w:r>
+                        <w:rPr>
+                          <w:rFonts w:hint="default" w:ascii="Arial" w:hAnsi="Arial" w:eastAsia="黑体" w:cs="Arial"/>
+                          <w:color w:val="FFFFFF" w:themeColor="background1"/>
+                          <w:sz w:val="18"/>
+                          <w:szCs w:val="18"/>
+                          <w:lang w:val="en-US"/>
+                          <w14:textFill>
+                            <w14:solidFill>
+                              <w14:schemeClr w14:val="bg1"/>
+                            </w14:solidFill>
+                          </w14:textFill>
+                        </w:rPr>
+                        <w:fldChar w:fldCharType="end"/>
+                      </w:r>
+                    </w:p>
+                    <w:p>
+                      <w:pPr>
+                        <w:rPr>
+                          <w:sz w:val="21"/>
+                          <w:szCs w:val="21"/>
+                        </w:rPr>
+                      </w:pPr>
+                    </w:p>
+                  </w:txbxContent>
+                </v:textbox>
+              </v:shape>
+            </w:pict>
+          </mc:Fallback>
+        </mc:AlternateContent>
+      </w:r>
       <w:r>
         <w:rPr>
           <w:sz w:val="21"/>
@@ -75,7 +1170,7 @@
           </mc:Choice>
           <mc:Fallback>
             <w:pict>
-              <v:line id="_x0000_s1026" o:spid="_x0000_s1026" o:spt="20" style="position:absolute;left:0pt;margin-left:97.3pt;margin-top:661.8pt;height:0.1pt;width:263.3pt;z-index:251672576;mso-width-relative:page;mso-height-relative:page;" filled="f" stroked="t" coordsize="21600,21600" o:gfxdata="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">
+              <v:line id="_x0000_s1026" o:spid="_x0000_s1026" o:spt="20" style="position:absolute;left:0pt;margin-left:97.3pt;margin-top:661.8pt;height:0.1pt;width:263.3pt;z-index:251672576;mso-width-relative:page;mso-height-relative:page;" filled="f" stroked="t" coordsize="21600,21600" o:gfxdata="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">
                 <v:fill on="f" focussize="0,0"/>
                 <v:stroke weight="2.5pt" color="#000000" joinstyle="round"/>
                 <v:imagedata o:title=""/>
@@ -741,7 +1836,7 @@
           </mc:Choice>
           <mc:Fallback>
             <w:pict>
-              <v:group id="组合 6" o:spid="_x0000_s1026" o:spt="203" style="position:absolute;left:0pt;margin-left:-87.1pt;margin-top:163pt;height:190.6pt;width:160.3pt;z-index:251660288;mso-width-relative:page;mso-height-relative:page;" coordorigin="-8,-326" coordsize="4279,2408" o:gfxdata="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">
+              <v:group id="组合 6" o:spid="_x0000_s1026" o:spt="203" style="position:absolute;left:0pt;margin-left:-87.1pt;margin-top:163pt;height:190.6pt;width:160.3pt;z-index:251660288;mso-width-relative:page;mso-height-relative:page;" coordorigin="-8,-326" coordsize="4279,2408" o:gfxdata="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">
                 <o:lock v:ext="edit" aspectratio="f"/>
                 <v:shape id="文本框 13" o:spid="_x0000_s1026" o:spt="202" type="#_x0000_t202" style="position:absolute;left:16;top:-63;height:2145;width:4255;" filled="f" stroked="f" coordsize="21600,21600" o:gfxdata="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">
                   <v:fill on="f" focussize="0,0"/>
@@ -1918,7 +3013,7 @@
                 <wp:positionV relativeFrom="paragraph">
                   <wp:posOffset>6944995</wp:posOffset>
                 </wp:positionV>
-                <wp:extent cx="1895475" cy="1588770"/>
+                <wp:extent cx="1895475" cy="2343150"/>
                 <wp:effectExtent l="0" t="0" r="0" b="0"/>
                 <wp:wrapNone/>
                 <wp:docPr id="35" name="组合 17"/>
@@ -1930,9 +3025,9 @@
                       <wpg:grpSpPr>
                         <a:xfrm>
                           <a:off x="0" y="0"/>
-                          <a:ext cx="1895475" cy="1588762"/>
+                          <a:ext cx="1895475" cy="2343207"/>
                           <a:chOff x="0" y="0"/>
-                          <a:chExt cx="3851" cy="1651"/>
+                          <a:chExt cx="3851" cy="2435"/>
                         </a:xfrm>
                       </wpg:grpSpPr>
                       <wps:wsp>
@@ -1941,7 +3036,7 @@
                         <wps:spPr>
                           <a:xfrm>
                             <a:off x="0" y="405"/>
-                            <a:ext cx="3851" cy="1246"/>
+                            <a:ext cx="3851" cy="2030"/>
                           </a:xfrm>
                           <a:prstGeom prst="rect">
                             <a:avLst/>
@@ -2068,7 +3163,7 @@
                                     </w14:solidFill>
                                   </w14:textFill>
                                 </w:rPr>
-                                <w:t xml:space="preserve"> Assistant Generaal Secretary</w:t>
+                                <w:t xml:space="preserve"> Assistant General Secretary</w:t>
                               </w:r>
                               <w:r>
                                 <w:rPr>
@@ -2095,7 +3190,131 @@
                                     </w14:solidFill>
                                   </w14:textFill>
                                 </w:rPr>
-                                <w:t>- Scripture Union Campus Fellowship, FUTA</w:t>
+                                <w:t>:</w:t>
+                              </w:r>
+                            </w:p>
+                            <w:p>
+                              <w:pPr>
+                                <w:ind w:left="105" w:hanging="105" w:hangingChars="50"/>
+                                <w:jc w:val="left"/>
+                                <w:rPr>
+                                  <w:rFonts w:hint="default" w:ascii="Arial" w:hAnsi="Arial" w:eastAsia="黑体" w:cs="Arial"/>
+                                  <w:color w:val="FFFFFF" w:themeColor="background1"/>
+                                  <w:szCs w:val="21"/>
+                                  <w:lang w:val="en-US"/>
+                                  <w14:textFill>
+                                    <w14:solidFill>
+                                      <w14:schemeClr w14:val="bg1"/>
+                                    </w14:solidFill>
+                                  </w14:textFill>
+                                </w:rPr>
+                              </w:pPr>
+                              <w:r>
+                                <w:rPr>
+                                  <w:rFonts w:hint="default" w:ascii="Arial" w:hAnsi="Arial" w:eastAsia="黑体" w:cs="Arial"/>
+                                  <w:color w:val="FFFFFF" w:themeColor="background1"/>
+                                  <w:szCs w:val="21"/>
+                                  <w:lang w:val="en-US"/>
+                                  <w14:textFill>
+                                    <w14:solidFill>
+                                      <w14:schemeClr w14:val="bg1"/>
+                                    </w14:solidFill>
+                                  </w14:textFill>
+                                </w:rPr>
+                                <w:t xml:space="preserve"> Scripture Union Campus Fellowship, FUTA</w:t>
+                              </w:r>
+                            </w:p>
+                            <w:p>
+                              <w:pPr>
+                                <w:ind w:left="105" w:hanging="105" w:hangingChars="50"/>
+                                <w:jc w:val="left"/>
+                                <w:rPr>
+                                  <w:rFonts w:hint="default" w:ascii="Arial" w:hAnsi="Arial" w:eastAsia="黑体" w:cs="Arial"/>
+                                  <w:color w:val="FFFFFF" w:themeColor="background1"/>
+                                  <w:szCs w:val="21"/>
+                                  <w:lang w:val="en-US"/>
+                                  <w14:textFill>
+                                    <w14:solidFill>
+                                      <w14:schemeClr w14:val="bg1"/>
+                                    </w14:solidFill>
+                                  </w14:textFill>
+                                </w:rPr>
+                              </w:pPr>
+                            </w:p>
+                            <w:p>
+                              <w:pPr>
+                                <w:ind w:left="105" w:hanging="105" w:hangingChars="50"/>
+                                <w:jc w:val="left"/>
+                                <w:rPr>
+                                  <w:rFonts w:hint="default" w:eastAsia="Microsoft YaHei" w:cstheme="minorHAnsi"/>
+                                  <w:color w:val="FFFFFF" w:themeColor="background1"/>
+                                  <w:szCs w:val="21"/>
+                                  <w:lang w:val="en-US"/>
+                                  <w14:textFill>
+                                    <w14:solidFill>
+                                      <w14:schemeClr w14:val="bg1"/>
+                                    </w14:solidFill>
+                                  </w14:textFill>
+                                </w:rPr>
+                              </w:pPr>
+                              <w:r>
+                                <w:rPr>
+                                  <w:rFonts w:eastAsia="Microsoft YaHei" w:cstheme="minorHAnsi"/>
+                                  <w:color w:val="FFFFFF" w:themeColor="background1"/>
+                                  <w:szCs w:val="21"/>
+                                  <w14:textFill>
+                                    <w14:solidFill>
+                                      <w14:schemeClr w14:val="bg1"/>
+                                    </w14:solidFill>
+                                  </w14:textFill>
+                                </w:rPr>
+                                <w:t>•</w:t>
+                              </w:r>
+                              <w:r>
+                                <w:rPr>
+                                  <w:rFonts w:hint="default" w:eastAsia="Microsoft YaHei" w:cstheme="minorHAnsi"/>
+                                  <w:color w:val="FFFFFF" w:themeColor="background1"/>
+                                  <w:szCs w:val="21"/>
+                                  <w:lang w:val="en-US"/>
+                                  <w14:textFill>
+                                    <w14:solidFill>
+                                      <w14:schemeClr w14:val="bg1"/>
+                                    </w14:solidFill>
+                                  </w14:textFill>
+                                </w:rPr>
+                                <w:t xml:space="preserve"> Frontend lead:</w:t>
+                              </w:r>
+                            </w:p>
+                            <w:p>
+                              <w:pPr>
+                                <w:ind w:left="105" w:hanging="105" w:hangingChars="50"/>
+                                <w:jc w:val="left"/>
+                                <w:rPr>
+                                  <w:rFonts w:hint="default" w:eastAsia="Microsoft YaHei" w:cstheme="minorHAnsi"/>
+                                  <w:color w:val="FFFFFF" w:themeColor="background1"/>
+                                  <w:szCs w:val="21"/>
+                                  <w:lang w:val="en-US"/>
+                                  <w14:textFill>
+                                    <w14:solidFill>
+                                      <w14:schemeClr w14:val="bg1"/>
+                                    </w14:solidFill>
+                                  </w14:textFill>
+                                </w:rPr>
+                              </w:pPr>
+                              <w:r>
+                                <w:rPr>
+                                  <w:rFonts w:hint="default" w:eastAsia="Microsoft YaHei" w:cstheme="minorHAnsi"/>
+                                  <w:color w:val="FFFFFF" w:themeColor="background1"/>
+                                  <w:szCs w:val="21"/>
+                                  <w:lang w:val="en-US"/>
+                                  <w14:textFill>
+                                    <w14:solidFill>
+                                      <w14:schemeClr w14:val="bg1"/>
+                                    </w14:solidFill>
+                                  </w14:textFill>
+                                </w:rPr>
+                                <w:tab/>
+                                <w:t>BekkahAi.io</w:t>
                               </w:r>
                             </w:p>
                             <w:p>
@@ -2285,9 +3504,9 @@
           </mc:Choice>
           <mc:Fallback>
             <w:pict>
-              <v:group id="组合 17" o:spid="_x0000_s1026" o:spt="203" style="position:absolute;left:0pt;margin-left:-79.75pt;margin-top:546.85pt;height:125.1pt;width:149.25pt;z-index:251671552;mso-width-relative:page;mso-height-relative:page;" coordsize="3851,1651" o:gfxdata="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">
+              <v:group id="组合 17" o:spid="_x0000_s1026" o:spt="203" style="position:absolute;left:0pt;margin-left:-79.75pt;margin-top:546.85pt;height:184.5pt;width:149.25pt;z-index:251671552;mso-width-relative:page;mso-height-relative:page;" coordsize="3851,2435" o:gfxdata="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">
                 <o:lock v:ext="edit" aspectratio="f"/>
-                <v:shape id="文本框 18" o:spid="_x0000_s1026" o:spt="202" type="#_x0000_t202" style="position:absolute;left:0;top:405;height:1246;width:3851;" filled="f" stroked="f" coordsize="21600,21600" o:gfxdata="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">
+                <v:shape id="文本框 18" o:spid="_x0000_s1026" o:spt="202" type="#_x0000_t202" style="position:absolute;left:0;top:405;height:2030;width:3851;" filled="f" stroked="f" coordsize="21600,21600" o:gfxdata="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">
                   <v:fill on="f" focussize="0,0"/>
                   <v:stroke on="f" weight="0.5pt"/>
                   <v:imagedata o:title=""/>
@@ -2395,7 +3614,7 @@
                               </w14:solidFill>
                             </w14:textFill>
                           </w:rPr>
-                          <w:t xml:space="preserve"> Assistant Generaal Secretary</w:t>
+                          <w:t xml:space="preserve"> Assistant General Secretary</w:t>
                         </w:r>
                         <w:r>
                           <w:rPr>
@@ -2422,7 +3641,131 @@
                               </w14:solidFill>
                             </w14:textFill>
                           </w:rPr>
-                          <w:t>- Scripture Union Campus Fellowship, FUTA</w:t>
+                          <w:t>:</w:t>
+                        </w:r>
+                      </w:p>
+                      <w:p>
+                        <w:pPr>
+                          <w:ind w:left="105" w:hanging="105" w:hangingChars="50"/>
+                          <w:jc w:val="left"/>
+                          <w:rPr>
+                            <w:rFonts w:hint="default" w:ascii="Arial" w:hAnsi="Arial" w:eastAsia="黑体" w:cs="Arial"/>
+                            <w:color w:val="FFFFFF" w:themeColor="background1"/>
+                            <w:szCs w:val="21"/>
+                            <w:lang w:val="en-US"/>
+                            <w14:textFill>
+                              <w14:solidFill>
+                                <w14:schemeClr w14:val="bg1"/>
+                              </w14:solidFill>
+                            </w14:textFill>
+                          </w:rPr>
+                        </w:pPr>
+                        <w:r>
+                          <w:rPr>
+                            <w:rFonts w:hint="default" w:ascii="Arial" w:hAnsi="Arial" w:eastAsia="黑体" w:cs="Arial"/>
+                            <w:color w:val="FFFFFF" w:themeColor="background1"/>
+                            <w:szCs w:val="21"/>
+                            <w:lang w:val="en-US"/>
+                            <w14:textFill>
+                              <w14:solidFill>
+                                <w14:schemeClr w14:val="bg1"/>
+                              </w14:solidFill>
+                            </w14:textFill>
+                          </w:rPr>
+                          <w:t xml:space="preserve"> Scripture Union Campus Fellowship, FUTA</w:t>
+                        </w:r>
+                      </w:p>
+                      <w:p>
+                        <w:pPr>
+                          <w:ind w:left="105" w:hanging="105" w:hangingChars="50"/>
+                          <w:jc w:val="left"/>
+                          <w:rPr>
+                            <w:rFonts w:hint="default" w:ascii="Arial" w:hAnsi="Arial" w:eastAsia="黑体" w:cs="Arial"/>
+                            <w:color w:val="FFFFFF" w:themeColor="background1"/>
+                            <w:szCs w:val="21"/>
+                            <w:lang w:val="en-US"/>
+                            <w14:textFill>
+                              <w14:solidFill>
+                                <w14:schemeClr w14:val="bg1"/>
+                              </w14:solidFill>
+                            </w14:textFill>
+                          </w:rPr>
+                        </w:pPr>
+                      </w:p>
+                      <w:p>
+                        <w:pPr>
+                          <w:ind w:left="105" w:hanging="105" w:hangingChars="50"/>
+                          <w:jc w:val="left"/>
+                          <w:rPr>
+                            <w:rFonts w:hint="default" w:eastAsia="Microsoft YaHei" w:cstheme="minorHAnsi"/>
+                            <w:color w:val="FFFFFF" w:themeColor="background1"/>
+                            <w:szCs w:val="21"/>
+                            <w:lang w:val="en-US"/>
+                            <w14:textFill>
+                              <w14:solidFill>
+                                <w14:schemeClr w14:val="bg1"/>
+                              </w14:solidFill>
+                            </w14:textFill>
+                          </w:rPr>
+                        </w:pPr>
+                        <w:r>
+                          <w:rPr>
+                            <w:rFonts w:eastAsia="Microsoft YaHei" w:cstheme="minorHAnsi"/>
+                            <w:color w:val="FFFFFF" w:themeColor="background1"/>
+                            <w:szCs w:val="21"/>
+                            <w14:textFill>
+                              <w14:solidFill>
+                                <w14:schemeClr w14:val="bg1"/>
+                              </w14:solidFill>
+                            </w14:textFill>
+                          </w:rPr>
+                          <w:t>•</w:t>
+                        </w:r>
+                        <w:r>
+                          <w:rPr>
+                            <w:rFonts w:hint="default" w:eastAsia="Microsoft YaHei" w:cstheme="minorHAnsi"/>
+                            <w:color w:val="FFFFFF" w:themeColor="background1"/>
+                            <w:szCs w:val="21"/>
+                            <w:lang w:val="en-US"/>
+                            <w14:textFill>
+                              <w14:solidFill>
+                                <w14:schemeClr w14:val="bg1"/>
+                              </w14:solidFill>
+                            </w14:textFill>
+                          </w:rPr>
+                          <w:t xml:space="preserve"> Frontend lead:</w:t>
+                        </w:r>
+                      </w:p>
+                      <w:p>
+                        <w:pPr>
+                          <w:ind w:left="105" w:hanging="105" w:hangingChars="50"/>
+                          <w:jc w:val="left"/>
+                          <w:rPr>
+                            <w:rFonts w:hint="default" w:eastAsia="Microsoft YaHei" w:cstheme="minorHAnsi"/>
+                            <w:color w:val="FFFFFF" w:themeColor="background1"/>
+                            <w:szCs w:val="21"/>
+                            <w:lang w:val="en-US"/>
+                            <w14:textFill>
+                              <w14:solidFill>
+                                <w14:schemeClr w14:val="bg1"/>
+                              </w14:solidFill>
+                            </w14:textFill>
+                          </w:rPr>
+                        </w:pPr>
+                        <w:r>
+                          <w:rPr>
+                            <w:rFonts w:hint="default" w:eastAsia="Microsoft YaHei" w:cstheme="minorHAnsi"/>
+                            <w:color w:val="FFFFFF" w:themeColor="background1"/>
+                            <w:szCs w:val="21"/>
+                            <w:lang w:val="en-US"/>
+                            <w14:textFill>
+                              <w14:solidFill>
+                                <w14:schemeClr w14:val="bg1"/>
+                              </w14:solidFill>
+                            </w14:textFill>
+                          </w:rPr>
+                          <w:tab/>
+                          <w:t>BekkahAi.io</w:t>
                         </w:r>
                       </w:p>
                       <w:p>
@@ -2574,797 +3917,6 @@
                   </v:textbox>
                 </v:shape>
               </v:group>
-            </w:pict>
-          </mc:Fallback>
-        </mc:AlternateContent>
-      </w:r>
-      <w:r>
-        <w:rPr>
-          <w:sz w:val="24"/>
-        </w:rPr>
-        <mc:AlternateContent>
-          <mc:Choice Requires="wps">
-            <w:drawing>
-              <wp:anchor distT="0" distB="0" distL="114300" distR="114300" simplePos="0" relativeHeight="251669504" behindDoc="0" locked="0" layoutInCell="1" allowOverlap="1">
-                <wp:simplePos x="0" y="0"/>
-                <wp:positionH relativeFrom="column">
-                  <wp:posOffset>-1108710</wp:posOffset>
-                </wp:positionH>
-                <wp:positionV relativeFrom="paragraph">
-                  <wp:posOffset>337820</wp:posOffset>
-                </wp:positionV>
-                <wp:extent cx="1978025" cy="1460500"/>
-                <wp:effectExtent l="0" t="0" r="0" b="0"/>
-                <wp:wrapNone/>
-                <wp:docPr id="30" name="Text Box 30"/>
-                <wp:cNvGraphicFramePr/>
-                <a:graphic xmlns:a="http://schemas.openxmlformats.org/drawingml/2006/main">
-                  <a:graphicData uri="http://schemas.microsoft.com/office/word/2010/wordprocessingShape">
-                    <wps:wsp>
-                      <wps:cNvSpPr txBox="1"/>
-                      <wps:spPr>
-                        <a:xfrm>
-                          <a:off x="732155" y="1328420"/>
-                          <a:ext cx="1978025" cy="1460500"/>
-                        </a:xfrm>
-                        <a:prstGeom prst="rect">
-                          <a:avLst/>
-                        </a:prstGeom>
-                        <a:ln w="6350" cap="flat" cmpd="sng" algn="ctr">
-                          <a:noFill/>
-                          <a:prstDash val="dash"/>
-                          <a:miter lim="800000"/>
-                        </a:ln>
-                      </wps:spPr>
-                      <wps:style>
-                        <a:lnRef idx="0">
-                          <a:schemeClr val="accent1"/>
-                        </a:lnRef>
-                        <a:fillRef idx="0">
-                          <a:srgbClr val="FFFFFF"/>
-                        </a:fillRef>
-                        <a:effectRef idx="0">
-                          <a:srgbClr val="FFFFFF"/>
-                        </a:effectRef>
-                        <a:fontRef idx="minor">
-                          <a:schemeClr val="dk1"/>
-                        </a:fontRef>
-                      </wps:style>
-                      <wps:txbx>
-                        <w:txbxContent>
-                          <w:p>
-                            <w:pPr>
-                              <w:jc w:val="left"/>
-                              <w:rPr>
-                                <w:rFonts w:hint="default" w:ascii="Arial" w:hAnsi="Arial" w:eastAsia="黑体" w:cs="Arial"/>
-                                <w:color w:val="FFFFFF" w:themeColor="background1"/>
-                                <w:sz w:val="20"/>
-                                <w:szCs w:val="20"/>
-                                <w:lang w:val="en-US"/>
-                                <w14:textFill>
-                                  <w14:solidFill>
-                                    <w14:schemeClr w14:val="bg1"/>
-                                  </w14:solidFill>
-                                </w14:textFill>
-                              </w:rPr>
-                            </w:pPr>
-                            <w:r>
-                              <w:rPr>
-                                <w:rFonts w:hint="default" w:ascii="Arial" w:hAnsi="Arial" w:eastAsia="黑体" w:cs="Arial"/>
-                                <w:color w:val="FFFFFF" w:themeColor="background1"/>
-                                <w:sz w:val="20"/>
-                                <w:szCs w:val="20"/>
-                                <w:lang w:val="en-US"/>
-                                <w14:textFill>
-                                  <w14:solidFill>
-                                    <w14:schemeClr w14:val="bg1"/>
-                                  </w14:solidFill>
-                                </w14:textFill>
-                              </w:rPr>
-                              <w:t>Email</w:t>
-                            </w:r>
-                            <w:r>
-                              <w:rPr>
-                                <w:rFonts w:ascii="Arial" w:hAnsi="Arial" w:eastAsia="黑体" w:cs="Arial"/>
-                                <w:color w:val="FFFFFF" w:themeColor="background1"/>
-                                <w:sz w:val="20"/>
-                                <w:szCs w:val="20"/>
-                                <w14:textFill>
-                                  <w14:solidFill>
-                                    <w14:schemeClr w14:val="bg1"/>
-                                  </w14:solidFill>
-                                </w14:textFill>
-                              </w:rPr>
-                              <w:t xml:space="preserve">: </w:t>
-                            </w:r>
-                            <w:r>
-                              <w:rPr>
-                                <w:rFonts w:hint="default" w:ascii="Arial" w:hAnsi="Arial" w:eastAsia="黑体" w:cs="Arial"/>
-                                <w:color w:val="FFFFFF" w:themeColor="background1"/>
-                                <w:sz w:val="20"/>
-                                <w:szCs w:val="20"/>
-                                <w:lang w:val="en-US"/>
-                                <w14:textFill>
-                                  <w14:solidFill>
-                                    <w14:schemeClr w14:val="bg1"/>
-                                  </w14:solidFill>
-                                </w14:textFill>
-                              </w:rPr>
-                              <w:fldChar w:fldCharType="begin"/>
-                            </w:r>
-                            <w:r>
-                              <w:rPr>
-                                <w:rFonts w:hint="default" w:ascii="Arial" w:hAnsi="Arial" w:eastAsia="黑体" w:cs="Arial"/>
-                                <w:color w:val="FFFFFF" w:themeColor="background1"/>
-                                <w:sz w:val="20"/>
-                                <w:szCs w:val="20"/>
-                                <w:lang w:val="en-US"/>
-                                <w14:textFill>
-                                  <w14:solidFill>
-                                    <w14:schemeClr w14:val="bg1"/>
-                                  </w14:solidFill>
-                                </w14:textFill>
-                              </w:rPr>
-                              <w:instrText xml:space="preserve"> HYPERLINK "mailto:ayofaluyi1@gmail.com?subject=Resume mail" </w:instrText>
-                            </w:r>
-                            <w:r>
-                              <w:rPr>
-                                <w:rFonts w:hint="default" w:ascii="Arial" w:hAnsi="Arial" w:eastAsia="黑体" w:cs="Arial"/>
-                                <w:color w:val="FFFFFF" w:themeColor="background1"/>
-                                <w:sz w:val="20"/>
-                                <w:szCs w:val="20"/>
-                                <w:lang w:val="en-US"/>
-                                <w14:textFill>
-                                  <w14:solidFill>
-                                    <w14:schemeClr w14:val="bg1"/>
-                                  </w14:solidFill>
-                                </w14:textFill>
-                              </w:rPr>
-                              <w:fldChar w:fldCharType="separate"/>
-                            </w:r>
-                            <w:r>
-                              <w:rPr>
-                                <w:rStyle w:val="6"/>
-                                <w:rFonts w:hint="default" w:ascii="Arial" w:hAnsi="Arial" w:eastAsia="黑体" w:cs="Arial"/>
-                                <w:color w:val="FFFFFF" w:themeColor="background1"/>
-                                <w:sz w:val="20"/>
-                                <w:szCs w:val="20"/>
-                                <w:lang w:val="en-US"/>
-                                <w14:textFill>
-                                  <w14:solidFill>
-                                    <w14:schemeClr w14:val="bg1"/>
-                                  </w14:solidFill>
-                                </w14:textFill>
-                              </w:rPr>
-                              <w:t>ayofaluyi1@gmail.com</w:t>
-                            </w:r>
-                            <w:r>
-                              <w:rPr>
-                                <w:rFonts w:hint="default" w:ascii="Arial" w:hAnsi="Arial" w:eastAsia="黑体" w:cs="Arial"/>
-                                <w:color w:val="FFFFFF" w:themeColor="background1"/>
-                                <w:sz w:val="20"/>
-                                <w:szCs w:val="20"/>
-                                <w:lang w:val="en-US"/>
-                                <w14:textFill>
-                                  <w14:solidFill>
-                                    <w14:schemeClr w14:val="bg1"/>
-                                  </w14:solidFill>
-                                </w14:textFill>
-                              </w:rPr>
-                              <w:fldChar w:fldCharType="end"/>
-                            </w:r>
-                          </w:p>
-                          <w:p>
-                            <w:pPr>
-                              <w:jc w:val="left"/>
-                              <w:rPr>
-                                <w:rFonts w:ascii="Arial" w:hAnsi="Arial" w:eastAsia="黑体" w:cs="Arial"/>
-                                <w:color w:val="FFFFFF" w:themeColor="background1"/>
-                                <w:sz w:val="20"/>
-                                <w:szCs w:val="20"/>
-                                <w14:textFill>
-                                  <w14:solidFill>
-                                    <w14:schemeClr w14:val="bg1"/>
-                                  </w14:solidFill>
-                                </w14:textFill>
-                              </w:rPr>
-                            </w:pPr>
-                            <w:r>
-                              <w:rPr>
-                                <w:rFonts w:hint="default" w:ascii="Arial" w:hAnsi="Arial" w:eastAsia="黑体" w:cs="Arial"/>
-                                <w:color w:val="FFFFFF" w:themeColor="background1"/>
-                                <w:sz w:val="20"/>
-                                <w:szCs w:val="20"/>
-                                <w:lang w:val="en-US"/>
-                                <w14:textFill>
-                                  <w14:solidFill>
-                                    <w14:schemeClr w14:val="bg1"/>
-                                  </w14:solidFill>
-                                </w14:textFill>
-                              </w:rPr>
-                              <w:t>LinkedIn</w:t>
-                            </w:r>
-                            <w:r>
-                              <w:rPr>
-                                <w:rFonts w:ascii="Arial" w:hAnsi="Arial" w:eastAsia="黑体" w:cs="Arial"/>
-                                <w:color w:val="FFFFFF" w:themeColor="background1"/>
-                                <w:sz w:val="20"/>
-                                <w:szCs w:val="20"/>
-                                <w14:textFill>
-                                  <w14:solidFill>
-                                    <w14:schemeClr w14:val="bg1"/>
-                                  </w14:solidFill>
-                                </w14:textFill>
-                              </w:rPr>
-                              <w:t>:</w:t>
-                            </w:r>
-                            <w:r>
-                              <w:rPr>
-                                <w:rFonts w:hint="default" w:ascii="Arial" w:hAnsi="Arial" w:eastAsia="黑体" w:cs="Arial"/>
-                                <w:color w:val="FFFFFF" w:themeColor="background1"/>
-                                <w:sz w:val="20"/>
-                                <w:szCs w:val="20"/>
-                                <w:lang w:val="en-US"/>
-                                <w14:textFill>
-                                  <w14:solidFill>
-                                    <w14:schemeClr w14:val="bg1"/>
-                                  </w14:solidFill>
-                                </w14:textFill>
-                              </w:rPr>
-                              <w:t xml:space="preserve"> </w:t>
-                            </w:r>
-                            <w:r>
-                              <w:rPr>
-                                <w:rFonts w:ascii="Arial" w:hAnsi="Arial" w:eastAsia="黑体" w:cs="Arial"/>
-                                <w:color w:val="FFFFFF" w:themeColor="background1"/>
-                                <w:sz w:val="20"/>
-                                <w:szCs w:val="20"/>
-                                <w14:textFill>
-                                  <w14:solidFill>
-                                    <w14:schemeClr w14:val="bg1"/>
-                                  </w14:solidFill>
-                                </w14:textFill>
-                              </w:rPr>
-                              <w:t xml:space="preserve"> </w:t>
-                            </w:r>
-                            <w:r>
-                              <w:rPr>
-                                <w:rFonts w:ascii="Arial" w:hAnsi="Arial" w:eastAsia="黑体" w:cs="Arial"/>
-                                <w:color w:val="FFFFFF" w:themeColor="background1"/>
-                                <w:sz w:val="20"/>
-                                <w:szCs w:val="20"/>
-                                <w14:textFill>
-                                  <w14:solidFill>
-                                    <w14:schemeClr w14:val="bg1"/>
-                                  </w14:solidFill>
-                                </w14:textFill>
-                              </w:rPr>
-                              <w:fldChar w:fldCharType="begin"/>
-                            </w:r>
-                            <w:r>
-                              <w:rPr>
-                                <w:rFonts w:ascii="Arial" w:hAnsi="Arial" w:eastAsia="黑体" w:cs="Arial"/>
-                                <w:color w:val="FFFFFF" w:themeColor="background1"/>
-                                <w:sz w:val="20"/>
-                                <w:szCs w:val="20"/>
-                                <w14:textFill>
-                                  <w14:solidFill>
-                                    <w14:schemeClr w14:val="bg1"/>
-                                  </w14:solidFill>
-                                </w14:textFill>
-                              </w:rPr>
-                              <w:instrText xml:space="preserve"> HYPERLINK "https://www.linkedin.com/in/ayomikun-faluyi-277252213/" </w:instrText>
-                            </w:r>
-                            <w:r>
-                              <w:rPr>
-                                <w:rFonts w:ascii="Arial" w:hAnsi="Arial" w:eastAsia="黑体" w:cs="Arial"/>
-                                <w:color w:val="FFFFFF" w:themeColor="background1"/>
-                                <w:sz w:val="20"/>
-                                <w:szCs w:val="20"/>
-                                <w14:textFill>
-                                  <w14:solidFill>
-                                    <w14:schemeClr w14:val="bg1"/>
-                                  </w14:solidFill>
-                                </w14:textFill>
-                              </w:rPr>
-                              <w:fldChar w:fldCharType="separate"/>
-                            </w:r>
-                            <w:r>
-                              <w:rPr>
-                                <w:rStyle w:val="6"/>
-                                <w:rFonts w:ascii="Arial" w:hAnsi="Arial" w:eastAsia="黑体" w:cs="Arial"/>
-                                <w:color w:val="FFFFFF" w:themeColor="background1"/>
-                                <w:sz w:val="20"/>
-                                <w:szCs w:val="20"/>
-                                <w14:textFill>
-                                  <w14:solidFill>
-                                    <w14:schemeClr w14:val="bg1"/>
-                                  </w14:solidFill>
-                                </w14:textFill>
-                              </w:rPr>
-                              <w:t>Ayomikun Faluy</w:t>
-                            </w:r>
-                            <w:r>
-                              <w:rPr>
-                                <w:rStyle w:val="6"/>
-                                <w:rFonts w:hint="default" w:ascii="Arial" w:hAnsi="Arial" w:eastAsia="黑体" w:cs="Arial"/>
-                                <w:color w:val="FFFFFF" w:themeColor="background1"/>
-                                <w:sz w:val="20"/>
-                                <w:szCs w:val="20"/>
-                                <w:lang w:val="en-US"/>
-                                <w14:textFill>
-                                  <w14:solidFill>
-                                    <w14:schemeClr w14:val="bg1"/>
-                                  </w14:solidFill>
-                                </w14:textFill>
-                              </w:rPr>
-                              <w:t>i</w:t>
-                            </w:r>
-                            <w:r>
-                              <w:rPr>
-                                <w:rFonts w:ascii="Arial" w:hAnsi="Arial" w:eastAsia="黑体" w:cs="Arial"/>
-                                <w:color w:val="FFFFFF" w:themeColor="background1"/>
-                                <w:sz w:val="20"/>
-                                <w:szCs w:val="20"/>
-                                <w14:textFill>
-                                  <w14:solidFill>
-                                    <w14:schemeClr w14:val="bg1"/>
-                                  </w14:solidFill>
-                                </w14:textFill>
-                              </w:rPr>
-                              <w:fldChar w:fldCharType="end"/>
-                            </w:r>
-                          </w:p>
-                          <w:p>
-                            <w:pPr>
-                              <w:jc w:val="left"/>
-                              <w:rPr>
-                                <w:rFonts w:hint="default" w:ascii="Arial" w:hAnsi="Arial" w:eastAsia="黑体" w:cs="Arial"/>
-                                <w:color w:val="FFFFFF" w:themeColor="background1"/>
-                                <w:sz w:val="20"/>
-                                <w:szCs w:val="20"/>
-                                <w:lang w:val="en-US"/>
-                                <w14:textFill>
-                                  <w14:solidFill>
-                                    <w14:schemeClr w14:val="bg1"/>
-                                  </w14:solidFill>
-                                </w14:textFill>
-                              </w:rPr>
-                            </w:pPr>
-                            <w:r>
-                              <w:rPr>
-                                <w:rFonts w:hint="default" w:ascii="Arial" w:hAnsi="Arial" w:eastAsia="黑体" w:cs="Arial"/>
-                                <w:color w:val="FFFFFF" w:themeColor="background1"/>
-                                <w:sz w:val="20"/>
-                                <w:szCs w:val="20"/>
-                                <w:lang w:val="en-US"/>
-                                <w14:textFill>
-                                  <w14:solidFill>
-                                    <w14:schemeClr w14:val="bg1"/>
-                                  </w14:solidFill>
-                                </w14:textFill>
-                              </w:rPr>
-                              <w:t>Phone:  +2348135699050</w:t>
-                            </w:r>
-                          </w:p>
-                          <w:p>
-                            <w:pPr>
-                              <w:jc w:val="left"/>
-                              <w:rPr>
-                                <w:rFonts w:hint="default" w:ascii="Arial" w:hAnsi="Arial" w:eastAsia="黑体" w:cs="Arial"/>
-                                <w:color w:val="FFFFFF" w:themeColor="background1"/>
-                                <w:sz w:val="20"/>
-                                <w:szCs w:val="20"/>
-                                <w:lang w:val="en-US"/>
-                                <w14:textFill>
-                                  <w14:solidFill>
-                                    <w14:schemeClr w14:val="bg1"/>
-                                  </w14:solidFill>
-                                </w14:textFill>
-                              </w:rPr>
-                            </w:pPr>
-                            <w:r>
-                              <w:rPr>
-                                <w:rFonts w:hint="default" w:ascii="Arial" w:hAnsi="Arial" w:eastAsia="黑体" w:cs="Arial"/>
-                                <w:color w:val="FFFFFF" w:themeColor="background1"/>
-                                <w:sz w:val="20"/>
-                                <w:szCs w:val="20"/>
-                                <w:lang w:val="en-US"/>
-                                <w14:textFill>
-                                  <w14:solidFill>
-                                    <w14:schemeClr w14:val="bg1"/>
-                                  </w14:solidFill>
-                                </w14:textFill>
-                              </w:rPr>
-                              <w:t>Address:  No 1, Oke Omisanjana  Area,  Ado Ekiti, Nigeria.</w:t>
-                            </w:r>
-                          </w:p>
-                          <w:p>
-                            <w:pPr>
-                              <w:rPr>
-                                <w:sz w:val="21"/>
-                                <w:szCs w:val="21"/>
-                              </w:rPr>
-                            </w:pPr>
-                          </w:p>
-                        </w:txbxContent>
-                      </wps:txbx>
-                      <wps:bodyPr rot="0" spcFirstLastPara="0" vertOverflow="overflow" horzOverflow="overflow" vert="horz" wrap="square" lIns="91440" tIns="45720" rIns="91440" bIns="45720" numCol="1" spcCol="0" rtlCol="0" fromWordArt="0" anchor="t" anchorCtr="0" forceAA="0" compatLnSpc="1">
-                        <a:noAutofit/>
-                      </wps:bodyPr>
-                    </wps:wsp>
-                  </a:graphicData>
-                </a:graphic>
-              </wp:anchor>
-            </w:drawing>
-          </mc:Choice>
-          <mc:Fallback>
-            <w:pict>
-              <v:shape id="_x0000_s1026" o:spid="_x0000_s1026" o:spt="202" type="#_x0000_t202" style="position:absolute;left:0pt;margin-left:-87.3pt;margin-top:26.6pt;height:115pt;width:155.75pt;z-index:251669504;mso-width-relative:page;mso-height-relative:page;" filled="f" stroked="f" coordsize="21600,21600" o:gfxdata="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">
-                <v:fill on="f" focussize="0,0"/>
-                <v:stroke on="f" weight="0.5pt" miterlimit="8" joinstyle="miter" dashstyle="dash"/>
-                <v:imagedata o:title=""/>
-                <o:lock v:ext="edit" aspectratio="f"/>
-                <v:textbox>
-                  <w:txbxContent>
-                    <w:p>
-                      <w:pPr>
-                        <w:jc w:val="left"/>
-                        <w:rPr>
-                          <w:rFonts w:hint="default" w:ascii="Arial" w:hAnsi="Arial" w:eastAsia="黑体" w:cs="Arial"/>
-                          <w:color w:val="FFFFFF" w:themeColor="background1"/>
-                          <w:sz w:val="20"/>
-                          <w:szCs w:val="20"/>
-                          <w:lang w:val="en-US"/>
-                          <w14:textFill>
-                            <w14:solidFill>
-                              <w14:schemeClr w14:val="bg1"/>
-                            </w14:solidFill>
-                          </w14:textFill>
-                        </w:rPr>
-                      </w:pPr>
-                      <w:r>
-                        <w:rPr>
-                          <w:rFonts w:hint="default" w:ascii="Arial" w:hAnsi="Arial" w:eastAsia="黑体" w:cs="Arial"/>
-                          <w:color w:val="FFFFFF" w:themeColor="background1"/>
-                          <w:sz w:val="20"/>
-                          <w:szCs w:val="20"/>
-                          <w:lang w:val="en-US"/>
-                          <w14:textFill>
-                            <w14:solidFill>
-                              <w14:schemeClr w14:val="bg1"/>
-                            </w14:solidFill>
-                          </w14:textFill>
-                        </w:rPr>
-                        <w:t>Email</w:t>
-                      </w:r>
-                      <w:r>
-                        <w:rPr>
-                          <w:rFonts w:ascii="Arial" w:hAnsi="Arial" w:eastAsia="黑体" w:cs="Arial"/>
-                          <w:color w:val="FFFFFF" w:themeColor="background1"/>
-                          <w:sz w:val="20"/>
-                          <w:szCs w:val="20"/>
-                          <w14:textFill>
-                            <w14:solidFill>
-                              <w14:schemeClr w14:val="bg1"/>
-                            </w14:solidFill>
-                          </w14:textFill>
-                        </w:rPr>
-                        <w:t xml:space="preserve">: </w:t>
-                      </w:r>
-                      <w:r>
-                        <w:rPr>
-                          <w:rFonts w:hint="default" w:ascii="Arial" w:hAnsi="Arial" w:eastAsia="黑体" w:cs="Arial"/>
-                          <w:color w:val="FFFFFF" w:themeColor="background1"/>
-                          <w:sz w:val="20"/>
-                          <w:szCs w:val="20"/>
-                          <w:lang w:val="en-US"/>
-                          <w14:textFill>
-                            <w14:solidFill>
-                              <w14:schemeClr w14:val="bg1"/>
-                            </w14:solidFill>
-                          </w14:textFill>
-                        </w:rPr>
-                        <w:fldChar w:fldCharType="begin"/>
-                      </w:r>
-                      <w:r>
-                        <w:rPr>
-                          <w:rFonts w:hint="default" w:ascii="Arial" w:hAnsi="Arial" w:eastAsia="黑体" w:cs="Arial"/>
-                          <w:color w:val="FFFFFF" w:themeColor="background1"/>
-                          <w:sz w:val="20"/>
-                          <w:szCs w:val="20"/>
-                          <w:lang w:val="en-US"/>
-                          <w14:textFill>
-                            <w14:solidFill>
-                              <w14:schemeClr w14:val="bg1"/>
-                            </w14:solidFill>
-                          </w14:textFill>
-                        </w:rPr>
-                        <w:instrText xml:space="preserve"> HYPERLINK "mailto:ayofaluyi1@gmail.com?subject=Resume mail" </w:instrText>
-                      </w:r>
-                      <w:r>
-                        <w:rPr>
-                          <w:rFonts w:hint="default" w:ascii="Arial" w:hAnsi="Arial" w:eastAsia="黑体" w:cs="Arial"/>
-                          <w:color w:val="FFFFFF" w:themeColor="background1"/>
-                          <w:sz w:val="20"/>
-                          <w:szCs w:val="20"/>
-                          <w:lang w:val="en-US"/>
-                          <w14:textFill>
-                            <w14:solidFill>
-                              <w14:schemeClr w14:val="bg1"/>
-                            </w14:solidFill>
-                          </w14:textFill>
-                        </w:rPr>
-                        <w:fldChar w:fldCharType="separate"/>
-                      </w:r>
-                      <w:r>
-                        <w:rPr>
-                          <w:rStyle w:val="6"/>
-                          <w:rFonts w:hint="default" w:ascii="Arial" w:hAnsi="Arial" w:eastAsia="黑体" w:cs="Arial"/>
-                          <w:color w:val="FFFFFF" w:themeColor="background1"/>
-                          <w:sz w:val="20"/>
-                          <w:szCs w:val="20"/>
-                          <w:lang w:val="en-US"/>
-                          <w14:textFill>
-                            <w14:solidFill>
-                              <w14:schemeClr w14:val="bg1"/>
-                            </w14:solidFill>
-                          </w14:textFill>
-                        </w:rPr>
-                        <w:t>ayofaluyi1@gmail.com</w:t>
-                      </w:r>
-                      <w:r>
-                        <w:rPr>
-                          <w:rFonts w:hint="default" w:ascii="Arial" w:hAnsi="Arial" w:eastAsia="黑体" w:cs="Arial"/>
-                          <w:color w:val="FFFFFF" w:themeColor="background1"/>
-                          <w:sz w:val="20"/>
-                          <w:szCs w:val="20"/>
-                          <w:lang w:val="en-US"/>
-                          <w14:textFill>
-                            <w14:solidFill>
-                              <w14:schemeClr w14:val="bg1"/>
-                            </w14:solidFill>
-                          </w14:textFill>
-                        </w:rPr>
-                        <w:fldChar w:fldCharType="end"/>
-                      </w:r>
-                    </w:p>
-                    <w:p>
-                      <w:pPr>
-                        <w:jc w:val="left"/>
-                        <w:rPr>
-                          <w:rFonts w:ascii="Arial" w:hAnsi="Arial" w:eastAsia="黑体" w:cs="Arial"/>
-                          <w:color w:val="FFFFFF" w:themeColor="background1"/>
-                          <w:sz w:val="20"/>
-                          <w:szCs w:val="20"/>
-                          <w14:textFill>
-                            <w14:solidFill>
-                              <w14:schemeClr w14:val="bg1"/>
-                            </w14:solidFill>
-                          </w14:textFill>
-                        </w:rPr>
-                      </w:pPr>
-                      <w:r>
-                        <w:rPr>
-                          <w:rFonts w:hint="default" w:ascii="Arial" w:hAnsi="Arial" w:eastAsia="黑体" w:cs="Arial"/>
-                          <w:color w:val="FFFFFF" w:themeColor="background1"/>
-                          <w:sz w:val="20"/>
-                          <w:szCs w:val="20"/>
-                          <w:lang w:val="en-US"/>
-                          <w14:textFill>
-                            <w14:solidFill>
-                              <w14:schemeClr w14:val="bg1"/>
-                            </w14:solidFill>
-                          </w14:textFill>
-                        </w:rPr>
-                        <w:t>LinkedIn</w:t>
-                      </w:r>
-                      <w:r>
-                        <w:rPr>
-                          <w:rFonts w:ascii="Arial" w:hAnsi="Arial" w:eastAsia="黑体" w:cs="Arial"/>
-                          <w:color w:val="FFFFFF" w:themeColor="background1"/>
-                          <w:sz w:val="20"/>
-                          <w:szCs w:val="20"/>
-                          <w14:textFill>
-                            <w14:solidFill>
-                              <w14:schemeClr w14:val="bg1"/>
-                            </w14:solidFill>
-                          </w14:textFill>
-                        </w:rPr>
-                        <w:t>:</w:t>
-                      </w:r>
-                      <w:r>
-                        <w:rPr>
-                          <w:rFonts w:hint="default" w:ascii="Arial" w:hAnsi="Arial" w:eastAsia="黑体" w:cs="Arial"/>
-                          <w:color w:val="FFFFFF" w:themeColor="background1"/>
-                          <w:sz w:val="20"/>
-                          <w:szCs w:val="20"/>
-                          <w:lang w:val="en-US"/>
-                          <w14:textFill>
-                            <w14:solidFill>
-                              <w14:schemeClr w14:val="bg1"/>
-                            </w14:solidFill>
-                          </w14:textFill>
-                        </w:rPr>
-                        <w:t xml:space="preserve"> </w:t>
-                      </w:r>
-                      <w:r>
-                        <w:rPr>
-                          <w:rFonts w:ascii="Arial" w:hAnsi="Arial" w:eastAsia="黑体" w:cs="Arial"/>
-                          <w:color w:val="FFFFFF" w:themeColor="background1"/>
-                          <w:sz w:val="20"/>
-                          <w:szCs w:val="20"/>
-                          <w14:textFill>
-                            <w14:solidFill>
-                              <w14:schemeClr w14:val="bg1"/>
-                            </w14:solidFill>
-                          </w14:textFill>
-                        </w:rPr>
-                        <w:t xml:space="preserve"> </w:t>
-                      </w:r>
-                      <w:r>
-                        <w:rPr>
-                          <w:rFonts w:ascii="Arial" w:hAnsi="Arial" w:eastAsia="黑体" w:cs="Arial"/>
-                          <w:color w:val="FFFFFF" w:themeColor="background1"/>
-                          <w:sz w:val="20"/>
-                          <w:szCs w:val="20"/>
-                          <w14:textFill>
-                            <w14:solidFill>
-                              <w14:schemeClr w14:val="bg1"/>
-                            </w14:solidFill>
-                          </w14:textFill>
-                        </w:rPr>
-                        <w:fldChar w:fldCharType="begin"/>
-                      </w:r>
-                      <w:r>
-                        <w:rPr>
-                          <w:rFonts w:ascii="Arial" w:hAnsi="Arial" w:eastAsia="黑体" w:cs="Arial"/>
-                          <w:color w:val="FFFFFF" w:themeColor="background1"/>
-                          <w:sz w:val="20"/>
-                          <w:szCs w:val="20"/>
-                          <w14:textFill>
-                            <w14:solidFill>
-                              <w14:schemeClr w14:val="bg1"/>
-                            </w14:solidFill>
-                          </w14:textFill>
-                        </w:rPr>
-                        <w:instrText xml:space="preserve"> HYPERLINK "https://www.linkedin.com/in/ayomikun-faluyi-277252213/" </w:instrText>
-                      </w:r>
-                      <w:r>
-                        <w:rPr>
-                          <w:rFonts w:ascii="Arial" w:hAnsi="Arial" w:eastAsia="黑体" w:cs="Arial"/>
-                          <w:color w:val="FFFFFF" w:themeColor="background1"/>
-                          <w:sz w:val="20"/>
-                          <w:szCs w:val="20"/>
-                          <w14:textFill>
-                            <w14:solidFill>
-                              <w14:schemeClr w14:val="bg1"/>
-                            </w14:solidFill>
-                          </w14:textFill>
-                        </w:rPr>
-                        <w:fldChar w:fldCharType="separate"/>
-                      </w:r>
-                      <w:r>
-                        <w:rPr>
-                          <w:rStyle w:val="6"/>
-                          <w:rFonts w:ascii="Arial" w:hAnsi="Arial" w:eastAsia="黑体" w:cs="Arial"/>
-                          <w:color w:val="FFFFFF" w:themeColor="background1"/>
-                          <w:sz w:val="20"/>
-                          <w:szCs w:val="20"/>
-                          <w14:textFill>
-                            <w14:solidFill>
-                              <w14:schemeClr w14:val="bg1"/>
-                            </w14:solidFill>
-                          </w14:textFill>
-                        </w:rPr>
-                        <w:t>Ayomikun Faluy</w:t>
-                      </w:r>
-                      <w:r>
-                        <w:rPr>
-                          <w:rStyle w:val="6"/>
-                          <w:rFonts w:hint="default" w:ascii="Arial" w:hAnsi="Arial" w:eastAsia="黑体" w:cs="Arial"/>
-                          <w:color w:val="FFFFFF" w:themeColor="background1"/>
-                          <w:sz w:val="20"/>
-                          <w:szCs w:val="20"/>
-                          <w:lang w:val="en-US"/>
-                          <w14:textFill>
-                            <w14:solidFill>
-                              <w14:schemeClr w14:val="bg1"/>
-                            </w14:solidFill>
-                          </w14:textFill>
-                        </w:rPr>
-                        <w:t>i</w:t>
-                      </w:r>
-                      <w:r>
-                        <w:rPr>
-                          <w:rFonts w:ascii="Arial" w:hAnsi="Arial" w:eastAsia="黑体" w:cs="Arial"/>
-                          <w:color w:val="FFFFFF" w:themeColor="background1"/>
-                          <w:sz w:val="20"/>
-                          <w:szCs w:val="20"/>
-                          <w14:textFill>
-                            <w14:solidFill>
-                              <w14:schemeClr w14:val="bg1"/>
-                            </w14:solidFill>
-                          </w14:textFill>
-                        </w:rPr>
-                        <w:fldChar w:fldCharType="end"/>
-                      </w:r>
-                    </w:p>
-                    <w:p>
-                      <w:pPr>
-                        <w:jc w:val="left"/>
-                        <w:rPr>
-                          <w:rFonts w:hint="default" w:ascii="Arial" w:hAnsi="Arial" w:eastAsia="黑体" w:cs="Arial"/>
-                          <w:color w:val="FFFFFF" w:themeColor="background1"/>
-                          <w:sz w:val="20"/>
-                          <w:szCs w:val="20"/>
-                          <w:lang w:val="en-US"/>
-                          <w14:textFill>
-                            <w14:solidFill>
-                              <w14:schemeClr w14:val="bg1"/>
-                            </w14:solidFill>
-                          </w14:textFill>
-                        </w:rPr>
-                      </w:pPr>
-                      <w:r>
-                        <w:rPr>
-                          <w:rFonts w:hint="default" w:ascii="Arial" w:hAnsi="Arial" w:eastAsia="黑体" w:cs="Arial"/>
-                          <w:color w:val="FFFFFF" w:themeColor="background1"/>
-                          <w:sz w:val="20"/>
-                          <w:szCs w:val="20"/>
-                          <w:lang w:val="en-US"/>
-                          <w14:textFill>
-                            <w14:solidFill>
-                              <w14:schemeClr w14:val="bg1"/>
-                            </w14:solidFill>
-                          </w14:textFill>
-                        </w:rPr>
-                        <w:t>Phone:  +2348135699050</w:t>
-                      </w:r>
-                    </w:p>
-                    <w:p>
-                      <w:pPr>
-                        <w:jc w:val="left"/>
-                        <w:rPr>
-                          <w:rFonts w:hint="default" w:ascii="Arial" w:hAnsi="Arial" w:eastAsia="黑体" w:cs="Arial"/>
-                          <w:color w:val="FFFFFF" w:themeColor="background1"/>
-                          <w:sz w:val="20"/>
-                          <w:szCs w:val="20"/>
-                          <w:lang w:val="en-US"/>
-                          <w14:textFill>
-                            <w14:solidFill>
-                              <w14:schemeClr w14:val="bg1"/>
-                            </w14:solidFill>
-                          </w14:textFill>
-                        </w:rPr>
-                      </w:pPr>
-                      <w:r>
-                        <w:rPr>
-                          <w:rFonts w:hint="default" w:ascii="Arial" w:hAnsi="Arial" w:eastAsia="黑体" w:cs="Arial"/>
-                          <w:color w:val="FFFFFF" w:themeColor="background1"/>
-                          <w:sz w:val="20"/>
-                          <w:szCs w:val="20"/>
-                          <w:lang w:val="en-US"/>
-                          <w14:textFill>
-                            <w14:solidFill>
-                              <w14:schemeClr w14:val="bg1"/>
-                            </w14:solidFill>
-                          </w14:textFill>
-                        </w:rPr>
-                        <w:t>Address:  No 1, Oke Omisanjana  Area,  Ado Ekiti, Nigeria.</w:t>
-                      </w:r>
-                    </w:p>
-                    <w:p>
-                      <w:pPr>
-                        <w:rPr>
-                          <w:sz w:val="21"/>
-                          <w:szCs w:val="21"/>
-                        </w:rPr>
-                      </w:pPr>
-                    </w:p>
-                  </w:txbxContent>
-                </v:textbox>
-              </v:shape>
             </w:pict>
           </mc:Fallback>
         </mc:AlternateContent>
@@ -3432,6 +3984,11 @@
                           <w:txbxContent>
                             <w:p>
                               <w:pPr>
+                                <w:numPr>
+                                  <w:ilvl w:val="0"/>
+                                  <w:numId w:val="1"/>
+                                </w:numPr>
+                                <w:ind w:left="420" w:leftChars="0" w:hanging="420" w:firstLineChars="0"/>
                                 <w:jc w:val="left"/>
                                 <w:rPr>
                                   <w:rFonts w:hint="default" w:ascii="Arial" w:hAnsi="Arial" w:eastAsia="黑体" w:cs="Arial"/>
@@ -3656,6 +4213,11 @@
                             </w:p>
                             <w:p>
                               <w:pPr>
+                                <w:numPr>
+                                  <w:ilvl w:val="0"/>
+                                  <w:numId w:val="1"/>
+                                </w:numPr>
+                                <w:ind w:left="420" w:leftChars="0" w:hanging="420" w:firstLineChars="0"/>
                                 <w:jc w:val="left"/>
                                 <w:rPr>
                                   <w:rFonts w:hint="default" w:ascii="Arial" w:hAnsi="Arial" w:eastAsia="黑体" w:cs="Arial"/>
@@ -4030,6 +4592,11 @@
                     <w:txbxContent>
                       <w:p>
                         <w:pPr>
+                          <w:numPr>
+                            <w:ilvl w:val="0"/>
+                            <w:numId w:val="1"/>
+                          </w:numPr>
+                          <w:ind w:left="420" w:leftChars="0" w:hanging="420" w:firstLineChars="0"/>
                           <w:jc w:val="left"/>
                           <w:rPr>
                             <w:rFonts w:hint="default" w:ascii="Arial" w:hAnsi="Arial" w:eastAsia="黑体" w:cs="Arial"/>
@@ -4254,6 +4821,11 @@
                       </w:p>
                       <w:p>
                         <w:pPr>
+                          <w:numPr>
+                            <w:ilvl w:val="0"/>
+                            <w:numId w:val="1"/>
+                          </w:numPr>
+                          <w:ind w:left="420" w:leftChars="0" w:hanging="420" w:firstLineChars="0"/>
                           <w:jc w:val="left"/>
                           <w:rPr>
                             <w:rFonts w:hint="default" w:ascii="Arial" w:hAnsi="Arial" w:eastAsia="黑体" w:cs="Arial"/>
@@ -4730,8 +5302,8 @@
                                 <w:rPr>
                                   <w:rFonts w:hint="default" w:ascii="Arial" w:hAnsi="Arial" w:cs="Arial"/>
                                   <w:color w:val="FFFFFF" w:themeColor="background1"/>
-                                  <w:sz w:val="24"/>
-                                  <w:szCs w:val="24"/>
+                                  <w:sz w:val="20"/>
+                                  <w:szCs w:val="20"/>
                                   <w:lang w:val="en-US"/>
                                   <w14:textFill>
                                     <w14:solidFill>
@@ -4744,8 +5316,8 @@
                                 <w:rPr>
                                   <w:rFonts w:hint="default" w:ascii="Arial" w:hAnsi="Arial" w:cs="Arial"/>
                                   <w:color w:val="FFFFFF" w:themeColor="background1"/>
-                                  <w:sz w:val="24"/>
-                                  <w:szCs w:val="24"/>
+                                  <w:sz w:val="20"/>
+                                  <w:szCs w:val="20"/>
                                   <w:lang w:val="en-US"/>
                                   <w14:textFill>
                                     <w14:solidFill>
@@ -4753,7 +5325,7 @@
                                     </w14:solidFill>
                                   </w14:textFill>
                                 </w:rPr>
-                                <w:t>FULLSTACK ENGINEER</w:t>
+                                <w:t>ROLE: FULLSTACK ENGINEER</w:t>
                               </w:r>
                             </w:p>
                             <w:p>
@@ -4762,8 +5334,8 @@
                                 <w:rPr>
                                   <w:rFonts w:hint="default" w:ascii="Arial" w:hAnsi="Arial" w:cs="Arial"/>
                                   <w:color w:val="FFFFFF" w:themeColor="background1"/>
-                                  <w:sz w:val="24"/>
-                                  <w:szCs w:val="24"/>
+                                  <w:sz w:val="20"/>
+                                  <w:szCs w:val="20"/>
                                   <w:lang w:val="en-US"/>
                                   <w14:textFill>
                                     <w14:solidFill>
@@ -4779,8 +5351,8 @@
                                 <w:rPr>
                                   <w:rFonts w:hint="default" w:ascii="Arial" w:hAnsi="Arial" w:cs="Arial"/>
                                   <w:color w:val="FFFFFF" w:themeColor="background1"/>
-                                  <w:sz w:val="24"/>
-                                  <w:szCs w:val="24"/>
+                                  <w:sz w:val="20"/>
+                                  <w:szCs w:val="20"/>
                                   <w:lang w:val="en-US"/>
                                   <w14:textFill>
                                     <w14:solidFill>
@@ -4893,8 +5465,8 @@
                           <w:rPr>
                             <w:rFonts w:hint="default" w:ascii="Arial" w:hAnsi="Arial" w:cs="Arial"/>
                             <w:color w:val="FFFFFF" w:themeColor="background1"/>
-                            <w:sz w:val="24"/>
-                            <w:szCs w:val="24"/>
+                            <w:sz w:val="20"/>
+                            <w:szCs w:val="20"/>
                             <w:lang w:val="en-US"/>
                             <w14:textFill>
                               <w14:solidFill>
@@ -4907,8 +5479,8 @@
                           <w:rPr>
                             <w:rFonts w:hint="default" w:ascii="Arial" w:hAnsi="Arial" w:cs="Arial"/>
                             <w:color w:val="FFFFFF" w:themeColor="background1"/>
-                            <w:sz w:val="24"/>
-                            <w:szCs w:val="24"/>
+                            <w:sz w:val="20"/>
+                            <w:szCs w:val="20"/>
                             <w:lang w:val="en-US"/>
                             <w14:textFill>
                               <w14:solidFill>
@@ -4916,7 +5488,7 @@
                               </w14:solidFill>
                             </w14:textFill>
                           </w:rPr>
-                          <w:t>FULLSTACK ENGINEER</w:t>
+                          <w:t>ROLE: FULLSTACK ENGINEER</w:t>
                         </w:r>
                       </w:p>
                       <w:p>
@@ -4925,8 +5497,8 @@
                           <w:rPr>
                             <w:rFonts w:hint="default" w:ascii="Arial" w:hAnsi="Arial" w:cs="Arial"/>
                             <w:color w:val="FFFFFF" w:themeColor="background1"/>
-                            <w:sz w:val="24"/>
-                            <w:szCs w:val="24"/>
+                            <w:sz w:val="20"/>
+                            <w:szCs w:val="20"/>
                             <w:lang w:val="en-US"/>
                             <w14:textFill>
                               <w14:solidFill>
@@ -4942,8 +5514,8 @@
                           <w:rPr>
                             <w:rFonts w:hint="default" w:ascii="Arial" w:hAnsi="Arial" w:cs="Arial"/>
                             <w:color w:val="FFFFFF" w:themeColor="background1"/>
-                            <w:sz w:val="24"/>
-                            <w:szCs w:val="24"/>
+                            <w:sz w:val="20"/>
+                            <w:szCs w:val="20"/>
                             <w:lang w:val="en-US"/>
                             <w14:textFill>
                               <w14:solidFill>
@@ -5104,6 +5676,11 @@
                           <w:txbxContent>
                             <w:p>
                               <w:pPr>
+                                <w:numPr>
+                                  <w:ilvl w:val="0"/>
+                                  <w:numId w:val="2"/>
+                                </w:numPr>
+                                <w:ind w:left="420" w:leftChars="0" w:hanging="420" w:firstLineChars="0"/>
                                 <w:jc w:val="left"/>
                                 <w:rPr>
                                   <w:rFonts w:hint="default" w:ascii="Arial" w:hAnsi="Arial" w:eastAsia="黑体" w:cs="Arial"/>
@@ -5451,6 +6028,11 @@
                     <w:txbxContent>
                       <w:p>
                         <w:pPr>
+                          <w:numPr>
+                            <w:ilvl w:val="0"/>
+                            <w:numId w:val="2"/>
+                          </w:numPr>
+                          <w:ind w:left="420" w:leftChars="0" w:hanging="420" w:firstLineChars="0"/>
                           <w:jc w:val="left"/>
                           <w:rPr>
                             <w:rFonts w:hint="default" w:ascii="Arial" w:hAnsi="Arial" w:eastAsia="黑体" w:cs="Arial"/>
@@ -5976,6 +6558,11 @@
                           <w:txbxContent>
                             <w:p>
                               <w:pPr>
+                                <w:numPr>
+                                  <w:ilvl w:val="0"/>
+                                  <w:numId w:val="3"/>
+                                </w:numPr>
+                                <w:ind w:left="420" w:leftChars="0" w:hanging="420" w:firstLineChars="0"/>
                                 <w:jc w:val="left"/>
                                 <w:rPr>
                                   <w:rFonts w:hint="default" w:ascii="Arial" w:hAnsi="Arial" w:eastAsia="黑体" w:cs="Arial"/>
@@ -6376,6 +6963,11 @@
                             </w:p>
                             <w:p>
                               <w:pPr>
+                                <w:numPr>
+                                  <w:ilvl w:val="0"/>
+                                  <w:numId w:val="3"/>
+                                </w:numPr>
+                                <w:ind w:left="420" w:leftChars="0" w:hanging="420" w:firstLineChars="0"/>
                                 <w:jc w:val="left"/>
                                 <w:rPr>
                                   <w:rFonts w:hint="default" w:ascii="Arial" w:hAnsi="Arial" w:eastAsia="黑体" w:cs="Arial"/>
@@ -6723,6 +7315,11 @@
                     <w:txbxContent>
                       <w:p>
                         <w:pPr>
+                          <w:numPr>
+                            <w:ilvl w:val="0"/>
+                            <w:numId w:val="3"/>
+                          </w:numPr>
+                          <w:ind w:left="420" w:leftChars="0" w:hanging="420" w:firstLineChars="0"/>
                           <w:jc w:val="left"/>
                           <w:rPr>
                             <w:rFonts w:hint="default" w:ascii="Arial" w:hAnsi="Arial" w:eastAsia="黑体" w:cs="Arial"/>
@@ -7123,6 +7720,11 @@
                       </w:p>
                       <w:p>
                         <w:pPr>
+                          <w:numPr>
+                            <w:ilvl w:val="0"/>
+                            <w:numId w:val="3"/>
+                          </w:numPr>
+                          <w:ind w:left="420" w:leftChars="0" w:hanging="420" w:firstLineChars="0"/>
                           <w:jc w:val="left"/>
                           <w:rPr>
                             <w:rFonts w:hint="default" w:ascii="Arial" w:hAnsi="Arial" w:eastAsia="黑体" w:cs="Arial"/>
@@ -7534,6 +8136,80 @@
 </w:document>
 </file>
 
+<file path=word/numbering.xml><?xml version="1.0" encoding="utf-8"?>
+<w:numbering xmlns:wpc="http://schemas.microsoft.com/office/word/2010/wordprocessingCanvas" xmlns:mc="http://schemas.openxmlformats.org/markup-compatibility/2006" xmlns:o="urn:schemas-microsoft-com:office:office" xmlns:r="http://schemas.openxmlformats.org/officeDocument/2006/relationships" xmlns:m="http://schemas.openxmlformats.org/officeDocument/2006/math" xmlns:v="urn:schemas-microsoft-com:vml" xmlns:wp14="http://schemas.microsoft.com/office/word/2010/wordprocessingDrawing" xmlns:wp="http://schemas.openxmlformats.org/drawingml/2006/wordprocessingDrawing" xmlns:w10="urn:schemas-microsoft-com:office:word" xmlns:w="http://schemas.openxmlformats.org/wordprocessingml/2006/main" xmlns:w14="http://schemas.microsoft.com/office/word/2010/wordml" xmlns:wpg="http://schemas.microsoft.com/office/word/2010/wordprocessingGroup" xmlns:wpi="http://schemas.microsoft.com/office/word/2010/wordprocessingInk" xmlns:wne="http://schemas.microsoft.com/office/word/2006/wordml" xmlns:wps="http://schemas.microsoft.com/office/word/2010/wordprocessingShape" xmlns:wpsCustomData="http://www.wps.cn/officeDocument/2013/wpsCustomData" mc:Ignorable="w14 wp14">
+  <w:abstractNum w:abstractNumId="0">
+    <w:nsid w:val="BC23C2A6"/>
+    <w:multiLevelType w:val="singleLevel"/>
+    <w:tmpl w:val="BC23C2A6"/>
+    <w:lvl w:ilvl="0" w:tentative="0">
+      <w:start w:val="1"/>
+      <w:numFmt w:val="bullet"/>
+      <w:lvlText w:val=""/>
+      <w:lvlJc w:val="left"/>
+      <w:pPr>
+        <w:tabs>
+          <w:tab w:val="left" w:pos="420"/>
+        </w:tabs>
+        <w:ind w:left="420" w:leftChars="0" w:hanging="420" w:firstLineChars="0"/>
+      </w:pPr>
+      <w:rPr>
+        <w:rFonts w:hint="default" w:ascii="Wingdings" w:hAnsi="Wingdings"/>
+      </w:rPr>
+    </w:lvl>
+  </w:abstractNum>
+  <w:abstractNum w:abstractNumId="1">
+    <w:nsid w:val="EB5D22CB"/>
+    <w:multiLevelType w:val="singleLevel"/>
+    <w:tmpl w:val="EB5D22CB"/>
+    <w:lvl w:ilvl="0" w:tentative="0">
+      <w:start w:val="1"/>
+      <w:numFmt w:val="bullet"/>
+      <w:lvlText w:val=""/>
+      <w:lvlJc w:val="left"/>
+      <w:pPr>
+        <w:tabs>
+          <w:tab w:val="left" w:pos="420"/>
+        </w:tabs>
+        <w:ind w:left="420" w:leftChars="0" w:hanging="420" w:firstLineChars="0"/>
+      </w:pPr>
+      <w:rPr>
+        <w:rFonts w:hint="default" w:ascii="Wingdings" w:hAnsi="Wingdings"/>
+      </w:rPr>
+    </w:lvl>
+  </w:abstractNum>
+  <w:abstractNum w:abstractNumId="2">
+    <w:nsid w:val="6CE5FF61"/>
+    <w:multiLevelType w:val="singleLevel"/>
+    <w:tmpl w:val="6CE5FF61"/>
+    <w:lvl w:ilvl="0" w:tentative="0">
+      <w:start w:val="1"/>
+      <w:numFmt w:val="bullet"/>
+      <w:lvlText w:val=""/>
+      <w:lvlJc w:val="left"/>
+      <w:pPr>
+        <w:tabs>
+          <w:tab w:val="left" w:pos="420"/>
+        </w:tabs>
+        <w:ind w:left="420" w:leftChars="0" w:hanging="420" w:firstLineChars="0"/>
+      </w:pPr>
+      <w:rPr>
+        <w:rFonts w:hint="default" w:ascii="Wingdings" w:hAnsi="Wingdings"/>
+      </w:rPr>
+    </w:lvl>
+  </w:abstractNum>
+  <w:num w:numId="1">
+    <w:abstractNumId w:val="1"/>
+  </w:num>
+  <w:num w:numId="2">
+    <w:abstractNumId w:val="0"/>
+  </w:num>
+  <w:num w:numId="3">
+    <w:abstractNumId w:val="2"/>
+  </w:num>
+</w:numbering>
+</file>
+
 <file path=word/styles.xml><?xml version="1.0" encoding="utf-8"?>
 <w:styles xmlns:mc="http://schemas.openxmlformats.org/markup-compatibility/2006" xmlns:o="urn:schemas-microsoft-com:office:office" xmlns:r="http://schemas.openxmlformats.org/officeDocument/2006/relationships" xmlns:m="http://schemas.openxmlformats.org/officeDocument/2006/math" xmlns:v="urn:schemas-microsoft-com:vml" xmlns:w="http://schemas.openxmlformats.org/wordprocessingml/2006/main" xmlns:w14="http://schemas.microsoft.com/office/word/2010/wordml" xmlns:w10="urn:schemas-microsoft-com:office:word" xmlns:sl="http://schemas.openxmlformats.org/schemaLibrary/2006/main" xmlns:wpsCustomData="http://www.wps.cn/officeDocument/2013/wpsCustomData" mc:Ignorable="w14">
   <w:docDefaults>
@@ -7577,7 +8253,7 @@
     <w:lsdException w:uiPriority="99" w:name="footnote text"/>
     <w:lsdException w:uiPriority="99" w:name="annotation text"/>
     <w:lsdException w:qFormat="1" w:uiPriority="99" w:semiHidden="0" w:name="header"/>
-    <w:lsdException w:uiPriority="99" w:semiHidden="0" w:name="footer"/>
+    <w:lsdException w:qFormat="1" w:uiPriority="99" w:semiHidden="0" w:name="footer"/>
     <w:lsdException w:uiPriority="99" w:name="index heading"/>
     <w:lsdException w:qFormat="1" w:uiPriority="35" w:name="caption"/>
     <w:lsdException w:uiPriority="99" w:name="table of figures"/>
@@ -7630,7 +8306,7 @@
     <w:lsdException w:uiPriority="99" w:name="Body Text Indent 2"/>
     <w:lsdException w:uiPriority="99" w:name="Body Text Indent 3"/>
     <w:lsdException w:uiPriority="99" w:name="Block Text"/>
-    <w:lsdException w:uiPriority="99" w:name="Hyperlink"/>
+    <w:lsdException w:qFormat="1" w:uiPriority="99" w:name="Hyperlink"/>
     <w:lsdException w:uiPriority="99" w:name="FollowedHyperlink"/>
     <w:lsdException w:qFormat="1" w:unhideWhenUsed="0" w:uiPriority="22" w:semiHidden="0" w:name="Strong"/>
     <w:lsdException w:qFormat="1" w:unhideWhenUsed="0" w:uiPriority="20" w:semiHidden="0" w:name="Emphasis"/>
@@ -7837,6 +8513,7 @@
     <w:basedOn w:val="1"/>
     <w:link w:val="8"/>
     <w:unhideWhenUsed/>
+    <w:qFormat/>
     <w:uiPriority w:val="99"/>
     <w:pPr>
       <w:tabs>
@@ -7879,6 +8556,7 @@
     <w:basedOn w:val="2"/>
     <w:semiHidden/>
     <w:unhideWhenUsed/>
+    <w:qFormat/>
     <w:uiPriority w:val="99"/>
     <w:rPr>
       <w:color w:val="0000FF"/>

</xml_diff>